<commit_message>
This version is with user_names instead of users[0].
</commit_message>
<xml_diff>
--- a/docassemble/SCRASecurityDepositReturn/data/templates/SCRASecurityDepositReturnLetter.docx
+++ b/docassemble/SCRASecurityDepositReturn/data/templates/SCRASecurityDepositReturnLetter.docx
@@ -24,7 +24,29 @@
           <w:sz w:val="28"/>
           <w:szCs w:val="28"/>
         </w:rPr>
-        <w:t>{{ users[0].name }}</w:t>
+        <w:t>{{ user</w:t>
+      </w:r>
+      <w:r>
+        <w:rPr>
+          <w:rFonts w:ascii="Times New Roman" w:hAnsi="Times New Roman" w:cs="Times New Roman"/>
+          <w:b/>
+          <w:bCs/>
+          <w:caps/>
+          <w:sz w:val="28"/>
+          <w:szCs w:val="28"/>
+        </w:rPr>
+        <w:t>_Name</w:t>
+      </w:r>
+      <w:r>
+        <w:rPr>
+          <w:rFonts w:ascii="Times New Roman" w:hAnsi="Times New Roman" w:cs="Times New Roman"/>
+          <w:b/>
+          <w:bCs/>
+          <w:caps/>
+          <w:sz w:val="28"/>
+          <w:szCs w:val="28"/>
+        </w:rPr>
+        <w:t xml:space="preserve"> }}</w:t>
       </w:r>
     </w:p>
     <w:p>
@@ -356,6 +378,7 @@
     </w:p>
     <w:p>
       <w:pPr>
+        <w:spacing w:before="240"/>
         <w:rPr>
           <w:rFonts w:ascii="Times New Roman" w:hAnsi="Times New Roman" w:cs="Times New Roman"/>
           <w:sz w:val="24"/>
@@ -376,7 +399,23 @@
           <w:sz w:val="24"/>
           <w:szCs w:val="24"/>
         </w:rPr>
-        <w:t>{%p if not_returned %}</w:t>
+        <w:t>{%p if not_returned</w:t>
+      </w:r>
+      <w:r>
+        <w:rPr>
+          <w:rFonts w:ascii="Times New Roman" w:hAnsi="Times New Roman" w:cs="Times New Roman"/>
+          <w:sz w:val="24"/>
+          <w:szCs w:val="24"/>
+        </w:rPr>
+        <w:t xml:space="preserve"> </w:t>
+      </w:r>
+      <w:r>
+        <w:rPr>
+          <w:rFonts w:ascii="Times New Roman" w:hAnsi="Times New Roman" w:cs="Times New Roman"/>
+          <w:sz w:val="24"/>
+          <w:szCs w:val="24"/>
+        </w:rPr>
+        <w:t>%}</w:t>
       </w:r>
     </w:p>
     <w:p>
@@ -463,19 +502,176 @@
     </w:p>
     <w:p>
       <w:pPr>
-        <w:rPr>
-          <w:rFonts w:ascii="Times New Roman" w:hAnsi="Times New Roman" w:cs="Times New Roman"/>
-          <w:sz w:val="24"/>
-          <w:szCs w:val="24"/>
-        </w:rPr>
-      </w:pPr>
-      <w:r>
-        <w:rPr>
-          <w:rFonts w:ascii="Times New Roman" w:hAnsi="Times New Roman" w:cs="Times New Roman"/>
-          <w:sz w:val="24"/>
-          <w:szCs w:val="24"/>
-        </w:rPr>
-        <w:t>{%p if partial_return %}</w:t>
+        <w:spacing w:after="0"/>
+        <w:rPr>
+          <w:rFonts w:ascii="Times New Roman" w:hAnsi="Times New Roman" w:cs="Times New Roman"/>
+          <w:sz w:val="24"/>
+          <w:szCs w:val="24"/>
+        </w:rPr>
+      </w:pPr>
+    </w:p>
+    <w:p>
+      <w:pPr>
+        <w:rPr>
+          <w:rFonts w:ascii="Times New Roman" w:hAnsi="Times New Roman" w:cs="Times New Roman"/>
+          <w:sz w:val="24"/>
+          <w:szCs w:val="24"/>
+        </w:rPr>
+      </w:pPr>
+      <w:r>
+        <w:rPr>
+          <w:rFonts w:ascii="Times New Roman" w:hAnsi="Times New Roman" w:cs="Times New Roman"/>
+          <w:sz w:val="24"/>
+          <w:szCs w:val="24"/>
+        </w:rPr>
+        <w:t>{%p if partial_return</w:t>
+      </w:r>
+      <w:r>
+        <w:rPr>
+          <w:rFonts w:ascii="Times New Roman" w:hAnsi="Times New Roman" w:cs="Times New Roman"/>
+          <w:sz w:val="24"/>
+          <w:szCs w:val="24"/>
+        </w:rPr>
+        <w:t xml:space="preserve"> and </w:t>
+      </w:r>
+      <w:r>
+        <w:rPr>
+          <w:rFonts w:ascii="Times New Roman" w:hAnsi="Times New Roman" w:cs="Times New Roman"/>
+          <w:sz w:val="24"/>
+          <w:szCs w:val="24"/>
+        </w:rPr>
+        <w:t xml:space="preserve">not </w:t>
+      </w:r>
+      <w:r>
+        <w:rPr>
+          <w:rFonts w:ascii="Times New Roman" w:hAnsi="Times New Roman" w:cs="Times New Roman"/>
+          <w:sz w:val="24"/>
+          <w:szCs w:val="24"/>
+        </w:rPr>
+        <w:t>do_dispute</w:t>
+      </w:r>
+      <w:r>
+        <w:rPr>
+          <w:rFonts w:ascii="Times New Roman" w:hAnsi="Times New Roman" w:cs="Times New Roman"/>
+          <w:sz w:val="24"/>
+          <w:szCs w:val="24"/>
+        </w:rPr>
+        <w:t xml:space="preserve"> %}</w:t>
+      </w:r>
+    </w:p>
+    <w:p>
+      <w:pPr>
+        <w:rPr>
+          <w:rFonts w:ascii="Times New Roman" w:hAnsi="Times New Roman" w:cs="Times New Roman"/>
+          <w:sz w:val="24"/>
+          <w:szCs w:val="24"/>
+        </w:rPr>
+      </w:pPr>
+      <w:r>
+        <w:rPr>
+          <w:rFonts w:ascii="Times New Roman" w:hAnsi="Times New Roman" w:cs="Times New Roman"/>
+          <w:sz w:val="24"/>
+          <w:szCs w:val="24"/>
+        </w:rPr>
+        <w:t xml:space="preserve">You sent me a notice dated {{ notice_date }} stating you would not be returning {{ not_returned_amount | currency }} of my security deposit which totaled {{ total_deposit | currency }}. I </w:t>
+      </w:r>
+      <w:r>
+        <w:rPr>
+          <w:rFonts w:ascii="Times New Roman" w:hAnsi="Times New Roman" w:cs="Times New Roman"/>
+          <w:sz w:val="24"/>
+          <w:szCs w:val="24"/>
+        </w:rPr>
+        <w:t xml:space="preserve">do not </w:t>
+      </w:r>
+      <w:r>
+        <w:rPr>
+          <w:rFonts w:ascii="Times New Roman" w:hAnsi="Times New Roman" w:cs="Times New Roman"/>
+          <w:sz w:val="24"/>
+          <w:szCs w:val="24"/>
+        </w:rPr>
+        <w:t>disagree with your stated reasons for keeping the deposit</w:t>
+      </w:r>
+      <w:r>
+        <w:rPr>
+          <w:rFonts w:ascii="Times New Roman" w:hAnsi="Times New Roman" w:cs="Times New Roman"/>
+          <w:sz w:val="24"/>
+          <w:szCs w:val="24"/>
+        </w:rPr>
+        <w:t xml:space="preserve"> amount specified, but have not received the remainder</w:t>
+      </w:r>
+      <w:r>
+        <w:rPr>
+          <w:rFonts w:ascii="Times New Roman" w:hAnsi="Times New Roman" w:cs="Times New Roman"/>
+          <w:sz w:val="24"/>
+          <w:szCs w:val="24"/>
+        </w:rPr>
+        <w:t xml:space="preserve"> to date</w:t>
+      </w:r>
+      <w:r>
+        <w:rPr>
+          <w:rFonts w:ascii="Times New Roman" w:hAnsi="Times New Roman" w:cs="Times New Roman"/>
+          <w:sz w:val="24"/>
+          <w:szCs w:val="24"/>
+        </w:rPr>
+        <w:t xml:space="preserve">. </w:t>
+      </w:r>
+    </w:p>
+    <w:p>
+      <w:pPr>
+        <w:rPr>
+          <w:rFonts w:ascii="Times New Roman" w:hAnsi="Times New Roman" w:cs="Times New Roman"/>
+          <w:sz w:val="24"/>
+          <w:szCs w:val="24"/>
+        </w:rPr>
+      </w:pPr>
+      <w:r>
+        <w:rPr>
+          <w:rFonts w:ascii="Times New Roman" w:hAnsi="Times New Roman" w:cs="Times New Roman"/>
+          <w:sz w:val="24"/>
+          <w:szCs w:val="24"/>
+        </w:rPr>
+        <w:t>{%p endif %}</w:t>
+      </w:r>
+    </w:p>
+    <w:p>
+      <w:pPr>
+        <w:rPr>
+          <w:rFonts w:ascii="Times New Roman" w:hAnsi="Times New Roman" w:cs="Times New Roman"/>
+          <w:sz w:val="24"/>
+          <w:szCs w:val="24"/>
+        </w:rPr>
+      </w:pPr>
+      <w:r>
+        <w:rPr>
+          <w:rFonts w:ascii="Times New Roman" w:hAnsi="Times New Roman" w:cs="Times New Roman"/>
+          <w:sz w:val="24"/>
+          <w:szCs w:val="24"/>
+        </w:rPr>
+        <w:t>{%p if partial_return</w:t>
+      </w:r>
+      <w:r>
+        <w:rPr>
+          <w:rFonts w:ascii="Times New Roman" w:hAnsi="Times New Roman" w:cs="Times New Roman"/>
+          <w:sz w:val="24"/>
+          <w:szCs w:val="24"/>
+        </w:rPr>
+        <w:t xml:space="preserve"> and </w:t>
+      </w:r>
+      <w:r>
+        <w:rPr>
+          <w:rFonts w:ascii="Times New Roman" w:hAnsi="Times New Roman" w:cs="Times New Roman"/>
+          <w:sz w:val="24"/>
+          <w:szCs w:val="24"/>
+        </w:rPr>
+        <w:t>do_dispute</w:t>
+      </w:r>
+      <w:r>
+        <w:rPr>
+          <w:rFonts w:ascii="Times New Roman" w:hAnsi="Times New Roman" w:cs="Times New Roman"/>
+          <w:sz w:val="24"/>
+          <w:szCs w:val="24"/>
+        </w:rPr>
+        <w:t xml:space="preserve"> %}</w:t>
       </w:r>
     </w:p>
     <w:p>
@@ -590,6 +786,7 @@
           <w:sz w:val="24"/>
           <w:szCs w:val="24"/>
         </w:rPr>
+        <w:lastRenderedPageBreak/>
         <w:t>{%p if wear_and_tear %}</w:t>
       </w:r>
     </w:p>
@@ -733,7 +930,6 @@
           <w:sz w:val="24"/>
           <w:szCs w:val="24"/>
         </w:rPr>
-        <w:lastRenderedPageBreak/>
         <w:t>{%p endif %}</w:t>
       </w:r>
     </w:p>
@@ -751,7 +947,23 @@
           <w:sz w:val="24"/>
           <w:szCs w:val="24"/>
         </w:rPr>
-        <w:t>{%p if not_my_damage %}</w:t>
+        <w:t>{%p if not_my_damage</w:t>
+      </w:r>
+      <w:r>
+        <w:rPr>
+          <w:rFonts w:ascii="Times New Roman" w:hAnsi="Times New Roman" w:cs="Times New Roman"/>
+          <w:sz w:val="24"/>
+          <w:szCs w:val="24"/>
+        </w:rPr>
+        <w:t xml:space="preserve"> </w:t>
+      </w:r>
+      <w:r>
+        <w:rPr>
+          <w:rFonts w:ascii="Times New Roman" w:hAnsi="Times New Roman" w:cs="Times New Roman"/>
+          <w:sz w:val="24"/>
+          <w:szCs w:val="24"/>
+        </w:rPr>
+        <w:t>%}</w:t>
       </w:r>
     </w:p>
     <w:p>
@@ -823,7 +1035,23 @@
           <w:sz w:val="24"/>
           <w:szCs w:val="24"/>
         </w:rPr>
-        <w:t xml:space="preserve"> no_reason %}</w:t>
+        <w:t xml:space="preserve"> no_reason</w:t>
+      </w:r>
+      <w:r>
+        <w:rPr>
+          <w:rFonts w:ascii="Times New Roman" w:hAnsi="Times New Roman" w:cs="Times New Roman"/>
+          <w:sz w:val="24"/>
+          <w:szCs w:val="24"/>
+        </w:rPr>
+        <w:t xml:space="preserve"> </w:t>
+      </w:r>
+      <w:r>
+        <w:rPr>
+          <w:rFonts w:ascii="Times New Roman" w:hAnsi="Times New Roman" w:cs="Times New Roman"/>
+          <w:sz w:val="24"/>
+          <w:szCs w:val="24"/>
+        </w:rPr>
+        <w:t>%}</w:t>
       </w:r>
     </w:p>
     <w:p>
@@ -1059,7 +1287,63 @@
           <w:sz w:val="24"/>
           <w:szCs w:val="24"/>
         </w:rPr>
-        <w:t>, I am advising you that if a FULL REFUND of my Security Deposit is not made to me within SEVEN (7) DAYS of your receipt of this notice, I intend to bring a law suit against you to recover my Security Deposit, as well as any additional Damages, Costs and Attorneys Fees which the law allows</w:t>
+        <w:t xml:space="preserve">, I am advising you that if </w:t>
+      </w:r>
+      <w:r>
+        <w:rPr>
+          <w:rFonts w:ascii="Times New Roman" w:hAnsi="Times New Roman" w:cs="Times New Roman"/>
+          <w:sz w:val="24"/>
+          <w:szCs w:val="24"/>
+        </w:rPr>
+        <w:t xml:space="preserve">{{ </w:t>
+      </w:r>
+      <w:r>
+        <w:rPr>
+          <w:rFonts w:ascii="Times New Roman" w:hAnsi="Times New Roman" w:cs="Times New Roman"/>
+          <w:sz w:val="24"/>
+          <w:szCs w:val="24"/>
+        </w:rPr>
+        <w:t>amount_owed</w:t>
+      </w:r>
+      <w:r>
+        <w:rPr>
+          <w:rFonts w:ascii="Times New Roman" w:hAnsi="Times New Roman" w:cs="Times New Roman"/>
+          <w:sz w:val="24"/>
+          <w:szCs w:val="24"/>
+        </w:rPr>
+        <w:t xml:space="preserve"> | currency }}</w:t>
+      </w:r>
+      <w:r>
+        <w:rPr>
+          <w:rFonts w:ascii="Times New Roman" w:hAnsi="Times New Roman" w:cs="Times New Roman"/>
+          <w:sz w:val="24"/>
+          <w:szCs w:val="24"/>
+        </w:rPr>
+        <w:t xml:space="preserve"> </w:t>
+      </w:r>
+      <w:r>
+        <w:rPr>
+          <w:rFonts w:ascii="Times New Roman" w:hAnsi="Times New Roman" w:cs="Times New Roman"/>
+          <w:sz w:val="24"/>
+          <w:szCs w:val="24"/>
+        </w:rPr>
+        <w:t xml:space="preserve">of my Security Deposit is not </w:t>
+      </w:r>
+      <w:r>
+        <w:rPr>
+          <w:rFonts w:ascii="Times New Roman" w:hAnsi="Times New Roman" w:cs="Times New Roman"/>
+          <w:sz w:val="24"/>
+          <w:szCs w:val="24"/>
+        </w:rPr>
+        <w:t>returned</w:t>
+      </w:r>
+      <w:r>
+        <w:rPr>
+          <w:rFonts w:ascii="Times New Roman" w:hAnsi="Times New Roman" w:cs="Times New Roman"/>
+          <w:sz w:val="24"/>
+          <w:szCs w:val="24"/>
+        </w:rPr>
+        <w:t xml:space="preserve"> to me within SEVEN (7) DAYS of your receipt of this notice, I intend to bring a law suit against you to recover my Security Deposit, as well as any additional Damages, Costs and Attorneys Fees which the law allows</w:t>
       </w:r>
       <w:r>
         <w:rPr>
@@ -1213,6 +1497,7 @@
     </w:p>
     <w:p>
       <w:pPr>
+        <w:ind w:left="-360"/>
         <w:rPr>
           <w:rFonts w:ascii="Times New Roman" w:hAnsi="Times New Roman" w:cs="Times New Roman"/>
           <w:color w:val="000000"/>
@@ -1265,7 +1550,6 @@
           <w:sz w:val="24"/>
           <w:szCs w:val="24"/>
         </w:rPr>
-        <w:lastRenderedPageBreak/>
         <w:t>{{rank}}, {{</w:t>
       </w:r>
       <w:r>
@@ -2021,6 +2305,7 @@
   <w:style w:type="character" w:default="1" w:styleId="DefaultParagraphFont">
     <w:name w:val="Default Paragraph Font"/>
     <w:uiPriority w:val="1"/>
+    <w:semiHidden/>
     <w:unhideWhenUsed/>
   </w:style>
   <w:style w:type="table" w:default="1" w:styleId="TableNormal">

</xml_diff>

<commit_message>
Updated template letter to include option for multiple people
</commit_message>
<xml_diff>
--- a/docassemble/SCRASecurityDepositReturn/data/templates/SCRASecurityDepositReturnLetter.docx
+++ b/docassemble/SCRASecurityDepositReturn/data/templates/SCRASecurityDepositReturnLetter.docx
@@ -24,7 +24,7 @@
           <w:sz w:val="28"/>
           <w:szCs w:val="28"/>
         </w:rPr>
-        <w:t>{{ user</w:t>
+        <w:t>{{</w:t>
       </w:r>
       <w:r>
         <w:rPr>
@@ -35,7 +35,7 @@
           <w:sz w:val="28"/>
           <w:szCs w:val="28"/>
         </w:rPr>
-        <w:t>_Name</w:t>
+        <w:t xml:space="preserve"> users </w:t>
       </w:r>
       <w:r>
         <w:rPr>
@@ -46,7 +46,7 @@
           <w:sz w:val="28"/>
           <w:szCs w:val="28"/>
         </w:rPr>
-        <w:t xml:space="preserve"> }}</w:t>
+        <w:t>}}</w:t>
       </w:r>
     </w:p>
     <w:p>
@@ -324,8 +324,298 @@
           <w:sz w:val="24"/>
           <w:szCs w:val="24"/>
         </w:rPr>
+        <w:t xml:space="preserve">{%p if </w:t>
+      </w:r>
+      <w:r>
+        <w:rPr>
+          <w:rFonts w:ascii="Times New Roman" w:hAnsi="Times New Roman" w:cs="Times New Roman"/>
+          <w:sz w:val="24"/>
+          <w:szCs w:val="24"/>
+        </w:rPr>
+        <w:t>users</w:t>
+      </w:r>
+      <w:r>
+        <w:rPr>
+          <w:rFonts w:ascii="Times New Roman" w:hAnsi="Times New Roman" w:cs="Times New Roman"/>
+          <w:sz w:val="24"/>
+          <w:szCs w:val="24"/>
+        </w:rPr>
+        <w:t>[1]</w:t>
+      </w:r>
+      <w:r>
+        <w:rPr>
+          <w:rFonts w:ascii="Times New Roman" w:hAnsi="Times New Roman" w:cs="Times New Roman"/>
+          <w:sz w:val="24"/>
+          <w:szCs w:val="24"/>
+        </w:rPr>
+        <w:t xml:space="preserve"> </w:t>
+      </w:r>
+      <w:r>
+        <w:rPr>
+          <w:rFonts w:ascii="Times New Roman" w:hAnsi="Times New Roman" w:cs="Times New Roman"/>
+          <w:sz w:val="24"/>
+          <w:szCs w:val="24"/>
+        </w:rPr>
+        <w:t>%}</w:t>
+      </w:r>
+    </w:p>
+    <w:p>
+      <w:pPr>
+        <w:rPr>
+          <w:rFonts w:ascii="Times New Roman" w:hAnsi="Times New Roman" w:cs="Times New Roman"/>
+          <w:sz w:val="24"/>
+          <w:szCs w:val="24"/>
+        </w:rPr>
+      </w:pPr>
+      <w:r>
+        <w:rPr>
+          <w:rFonts w:ascii="Times New Roman" w:hAnsi="Times New Roman" w:cs="Times New Roman"/>
+          <w:sz w:val="24"/>
+          <w:szCs w:val="24"/>
+        </w:rPr>
+        <w:t>This letter is written</w:t>
+      </w:r>
+      <w:r>
+        <w:rPr>
+          <w:rFonts w:ascii="Times New Roman" w:hAnsi="Times New Roman" w:cs="Times New Roman"/>
+          <w:sz w:val="24"/>
+          <w:szCs w:val="24"/>
+        </w:rPr>
+        <w:t xml:space="preserve"> on behalf of</w:t>
+      </w:r>
+      <w:r>
+        <w:rPr>
+          <w:rFonts w:ascii="Times New Roman" w:hAnsi="Times New Roman" w:cs="Times New Roman"/>
+          <w:sz w:val="24"/>
+          <w:szCs w:val="24"/>
+        </w:rPr>
+        <w:t xml:space="preserve"> former lease holders,</w:t>
+      </w:r>
+      <w:r>
+        <w:rPr>
+          <w:rFonts w:ascii="Times New Roman" w:hAnsi="Times New Roman" w:cs="Times New Roman"/>
+          <w:sz w:val="24"/>
+          <w:szCs w:val="24"/>
+        </w:rPr>
+        <w:t xml:space="preserve"> {{ users }}</w:t>
+      </w:r>
+      <w:r>
+        <w:rPr>
+          <w:rFonts w:ascii="Times New Roman" w:hAnsi="Times New Roman" w:cs="Times New Roman"/>
+          <w:sz w:val="24"/>
+          <w:szCs w:val="24"/>
+        </w:rPr>
+        <w:t xml:space="preserve">, at </w:t>
+      </w:r>
+      <w:r>
+        <w:rPr>
+          <w:rFonts w:ascii="Times New Roman" w:hAnsi="Times New Roman" w:cs="Times New Roman"/>
+          <w:sz w:val="24"/>
+          <w:szCs w:val="24"/>
+        </w:rPr>
+        <w:t>{{ rental.address.on_one_line() }}</w:t>
+      </w:r>
+      <w:r>
+        <w:rPr>
+          <w:rFonts w:ascii="Times New Roman" w:hAnsi="Times New Roman" w:cs="Times New Roman"/>
+          <w:sz w:val="24"/>
+          <w:szCs w:val="24"/>
+        </w:rPr>
+        <w:t xml:space="preserve">. I am writing </w:t>
+      </w:r>
+      <w:r>
+        <w:rPr>
+          <w:rFonts w:ascii="Times New Roman" w:hAnsi="Times New Roman" w:cs="Times New Roman"/>
+          <w:sz w:val="24"/>
+          <w:szCs w:val="24"/>
+        </w:rPr>
+        <w:t xml:space="preserve">to request the return of </w:t>
+      </w:r>
+      <w:r>
+        <w:rPr>
+          <w:rFonts w:ascii="Times New Roman" w:hAnsi="Times New Roman" w:cs="Times New Roman"/>
+          <w:sz w:val="24"/>
+          <w:szCs w:val="24"/>
+        </w:rPr>
+        <w:t xml:space="preserve">our </w:t>
+      </w:r>
+      <w:r>
+        <w:rPr>
+          <w:rFonts w:ascii="Times New Roman" w:hAnsi="Times New Roman" w:cs="Times New Roman"/>
+          <w:sz w:val="24"/>
+          <w:szCs w:val="24"/>
+        </w:rPr>
+        <w:t xml:space="preserve">security deposit. This notice is made pursuant to 50 U.S.C. § 3955 of the Servicemembers Civil Relief Act (the “SCRA”) as legislated by the United States Congress. </w:t>
+      </w:r>
+    </w:p>
+    <w:p>
+      <w:pPr>
+        <w:rPr>
+          <w:rFonts w:ascii="Times New Roman" w:hAnsi="Times New Roman" w:cs="Times New Roman"/>
+          <w:sz w:val="24"/>
+          <w:szCs w:val="24"/>
+        </w:rPr>
+      </w:pPr>
+      <w:r>
+        <w:rPr>
+          <w:rFonts w:ascii="Times New Roman" w:hAnsi="Times New Roman" w:cs="Times New Roman"/>
+          <w:sz w:val="24"/>
+          <w:szCs w:val="24"/>
+        </w:rPr>
+        <w:t>{%p endif %}</w:t>
+      </w:r>
+      <w:r>
+        <w:rPr>
+          <w:rFonts w:ascii="Times New Roman" w:hAnsi="Times New Roman" w:cs="Times New Roman"/>
+          <w:sz w:val="24"/>
+          <w:szCs w:val="24"/>
+        </w:rPr>
+        <w:br/>
+      </w:r>
+    </w:p>
+    <w:p>
+      <w:pPr>
+        <w:rPr>
+          <w:rFonts w:ascii="Times New Roman" w:hAnsi="Times New Roman" w:cs="Times New Roman"/>
+          <w:sz w:val="24"/>
+          <w:szCs w:val="24"/>
+        </w:rPr>
+      </w:pPr>
+      <w:r>
+        <w:rPr>
+          <w:rFonts w:ascii="Times New Roman" w:hAnsi="Times New Roman" w:cs="Times New Roman"/>
+          <w:sz w:val="24"/>
+          <w:szCs w:val="24"/>
+        </w:rPr>
+        <w:t xml:space="preserve">{%p if </w:t>
+      </w:r>
+      <w:r>
+        <w:rPr>
+          <w:rFonts w:ascii="Times New Roman" w:hAnsi="Times New Roman" w:cs="Times New Roman"/>
+          <w:sz w:val="24"/>
+          <w:szCs w:val="24"/>
+        </w:rPr>
+        <w:t xml:space="preserve">not </w:t>
+      </w:r>
+      <w:r>
+        <w:rPr>
+          <w:rFonts w:ascii="Times New Roman" w:hAnsi="Times New Roman" w:cs="Times New Roman"/>
+          <w:sz w:val="24"/>
+          <w:szCs w:val="24"/>
+        </w:rPr>
+        <w:t>users[1]</w:t>
+      </w:r>
+      <w:r>
+        <w:rPr>
+          <w:rFonts w:ascii="Times New Roman" w:hAnsi="Times New Roman" w:cs="Times New Roman"/>
+          <w:sz w:val="24"/>
+          <w:szCs w:val="24"/>
+        </w:rPr>
+        <w:t xml:space="preserve"> </w:t>
+      </w:r>
+      <w:r>
+        <w:rPr>
+          <w:rFonts w:ascii="Times New Roman" w:hAnsi="Times New Roman" w:cs="Times New Roman"/>
+          <w:sz w:val="24"/>
+          <w:szCs w:val="24"/>
+        </w:rPr>
+        <w:t>%}</w:t>
+      </w:r>
+    </w:p>
+    <w:p>
+      <w:pPr>
+        <w:rPr>
+          <w:rFonts w:ascii="Times New Roman" w:hAnsi="Times New Roman" w:cs="Times New Roman"/>
+          <w:sz w:val="24"/>
+          <w:szCs w:val="24"/>
+        </w:rPr>
+      </w:pPr>
+      <w:r>
+        <w:rPr>
+          <w:rFonts w:ascii="Times New Roman" w:hAnsi="Times New Roman" w:cs="Times New Roman"/>
+          <w:sz w:val="24"/>
+          <w:szCs w:val="24"/>
+        </w:rPr>
         <w:t xml:space="preserve">I am writing to request the return of my security deposit. This notice is made pursuant to 50 U.S.C. § 3955 of the Servicemembers Civil Relief Act (the “SCRA”) as legislated by the United States Congress. </w:t>
       </w:r>
+    </w:p>
+    <w:p>
+      <w:pPr>
+        <w:rPr>
+          <w:rFonts w:ascii="Times New Roman" w:hAnsi="Times New Roman" w:cs="Times New Roman"/>
+          <w:sz w:val="24"/>
+          <w:szCs w:val="24"/>
+        </w:rPr>
+      </w:pPr>
+      <w:r>
+        <w:rPr>
+          <w:rFonts w:ascii="Times New Roman" w:hAnsi="Times New Roman" w:cs="Times New Roman"/>
+          <w:sz w:val="24"/>
+          <w:szCs w:val="24"/>
+        </w:rPr>
+        <w:t>{%p endif %}</w:t>
+      </w:r>
+    </w:p>
+    <w:p>
+      <w:pPr>
+        <w:spacing w:after="0"/>
+        <w:rPr>
+          <w:rFonts w:ascii="Times New Roman" w:hAnsi="Times New Roman" w:cs="Times New Roman"/>
+          <w:sz w:val="24"/>
+          <w:szCs w:val="24"/>
+        </w:rPr>
+      </w:pPr>
+    </w:p>
+    <w:p>
+      <w:pPr>
+        <w:rPr>
+          <w:rFonts w:ascii="Times New Roman" w:hAnsi="Times New Roman" w:cs="Times New Roman"/>
+          <w:sz w:val="24"/>
+          <w:szCs w:val="24"/>
+        </w:rPr>
+      </w:pPr>
+      <w:r>
+        <w:rPr>
+          <w:rFonts w:ascii="Times New Roman" w:hAnsi="Times New Roman" w:cs="Times New Roman"/>
+          <w:sz w:val="24"/>
+          <w:szCs w:val="24"/>
+        </w:rPr>
+        <w:t xml:space="preserve">The lease, for the premises referenced above, was lawfully terminated on </w:t>
+      </w:r>
+      <w:r>
+        <w:rPr>
+          <w:rFonts w:ascii="Times New Roman" w:hAnsi="Times New Roman" w:cs="Times New Roman"/>
+          <w:sz w:val="24"/>
+          <w:szCs w:val="24"/>
+        </w:rPr>
+        <w:t>{{ tenancy_end_date }}</w:t>
+      </w:r>
+      <w:r>
+        <w:rPr>
+          <w:rFonts w:ascii="Times New Roman" w:hAnsi="Times New Roman" w:cs="Times New Roman"/>
+          <w:sz w:val="24"/>
+          <w:szCs w:val="24"/>
+        </w:rPr>
+        <w:t xml:space="preserve"> </w:t>
+      </w:r>
+      <w:r>
+        <w:rPr>
+          <w:rFonts w:ascii="Times New Roman" w:hAnsi="Times New Roman" w:cs="Times New Roman"/>
+          <w:sz w:val="24"/>
+          <w:szCs w:val="24"/>
+        </w:rPr>
+        <w:t xml:space="preserve">under the SCRA. </w:t>
+      </w:r>
+    </w:p>
+    <w:p>
+      <w:pPr>
+        <w:spacing w:before="240"/>
+        <w:rPr>
+          <w:rFonts w:ascii="Times New Roman" w:hAnsi="Times New Roman" w:cs="Times New Roman"/>
+          <w:sz w:val="24"/>
+          <w:szCs w:val="24"/>
+        </w:rPr>
+      </w:pPr>
       <w:r>
         <w:rPr>
           <w:rFonts w:ascii="Times New Roman" w:hAnsi="Times New Roman" w:cs="Times New Roman"/>
@@ -334,30 +624,13 @@
         </w:rPr>
         <w:br/>
       </w:r>
-    </w:p>
-    <w:p>
-      <w:pPr>
-        <w:rPr>
-          <w:rFonts w:ascii="Times New Roman" w:hAnsi="Times New Roman" w:cs="Times New Roman"/>
-          <w:sz w:val="24"/>
-          <w:szCs w:val="24"/>
-        </w:rPr>
-      </w:pPr>
-      <w:r>
-        <w:rPr>
-          <w:rFonts w:ascii="Times New Roman" w:hAnsi="Times New Roman" w:cs="Times New Roman"/>
-          <w:sz w:val="24"/>
-          <w:szCs w:val="24"/>
-        </w:rPr>
-        <w:t xml:space="preserve">The lease, for the premises referenced above, was lawfully terminated on </w:t>
-      </w:r>
-      <w:r>
-        <w:rPr>
-          <w:rFonts w:ascii="Times New Roman" w:hAnsi="Times New Roman" w:cs="Times New Roman"/>
-          <w:sz w:val="24"/>
-          <w:szCs w:val="24"/>
-        </w:rPr>
-        <w:t>{{ tenancy_end_date }}</w:t>
+      <w:r>
+        <w:rPr>
+          <w:rFonts w:ascii="Times New Roman" w:hAnsi="Times New Roman" w:cs="Times New Roman"/>
+          <w:sz w:val="24"/>
+          <w:szCs w:val="24"/>
+        </w:rPr>
+        <w:t>{%p if not_returned</w:t>
       </w:r>
       <w:r>
         <w:rPr>
@@ -373,33 +646,48 @@
           <w:sz w:val="24"/>
           <w:szCs w:val="24"/>
         </w:rPr>
-        <w:t xml:space="preserve">under the SCRA. </w:t>
-      </w:r>
-    </w:p>
-    <w:p>
-      <w:pPr>
-        <w:spacing w:before="240"/>
-        <w:rPr>
-          <w:rFonts w:ascii="Times New Roman" w:hAnsi="Times New Roman" w:cs="Times New Roman"/>
-          <w:sz w:val="24"/>
-          <w:szCs w:val="24"/>
-        </w:rPr>
-      </w:pPr>
-      <w:r>
-        <w:rPr>
-          <w:rFonts w:ascii="Times New Roman" w:hAnsi="Times New Roman" w:cs="Times New Roman"/>
-          <w:sz w:val="24"/>
-          <w:szCs w:val="24"/>
-        </w:rPr>
-        <w:br/>
-      </w:r>
-      <w:r>
-        <w:rPr>
-          <w:rFonts w:ascii="Times New Roman" w:hAnsi="Times New Roman" w:cs="Times New Roman"/>
-          <w:sz w:val="24"/>
-          <w:szCs w:val="24"/>
-        </w:rPr>
-        <w:t>{%p if not_returned</w:t>
+        <w:t>%}</w:t>
+      </w:r>
+    </w:p>
+    <w:p>
+      <w:pPr>
+        <w:rPr>
+          <w:rFonts w:ascii="Times New Roman" w:hAnsi="Times New Roman" w:cs="Times New Roman"/>
+          <w:sz w:val="24"/>
+          <w:szCs w:val="24"/>
+        </w:rPr>
+      </w:pPr>
+      <w:r>
+        <w:rPr>
+          <w:rFonts w:ascii="Times New Roman" w:hAnsi="Times New Roman" w:cs="Times New Roman"/>
+          <w:sz w:val="24"/>
+          <w:szCs w:val="24"/>
+        </w:rPr>
+        <w:t xml:space="preserve">As of today you have not returned </w:t>
+      </w:r>
+      <w:r>
+        <w:rPr>
+          <w:rFonts w:ascii="Times New Roman" w:hAnsi="Times New Roman" w:cs="Times New Roman"/>
+          <w:sz w:val="24"/>
+          <w:szCs w:val="24"/>
+        </w:rPr>
+        <w:t>the</w:t>
+      </w:r>
+      <w:r>
+        <w:rPr>
+          <w:rFonts w:ascii="Times New Roman" w:hAnsi="Times New Roman" w:cs="Times New Roman"/>
+          <w:sz w:val="24"/>
+          <w:szCs w:val="24"/>
+        </w:rPr>
+        <w:t xml:space="preserve"> security deposit</w:t>
+      </w:r>
+      <w:r>
+        <w:rPr>
+          <w:rFonts w:ascii="Times New Roman" w:hAnsi="Times New Roman" w:cs="Times New Roman"/>
+          <w:sz w:val="24"/>
+          <w:szCs w:val="24"/>
+        </w:rPr>
+        <w:t xml:space="preserve"> of</w:t>
       </w:r>
       <w:r>
         <w:rPr>
@@ -415,40 +703,15 @@
           <w:sz w:val="24"/>
           <w:szCs w:val="24"/>
         </w:rPr>
-        <w:t>%}</w:t>
-      </w:r>
-    </w:p>
-    <w:p>
-      <w:pPr>
-        <w:rPr>
-          <w:rFonts w:ascii="Times New Roman" w:hAnsi="Times New Roman" w:cs="Times New Roman"/>
-          <w:sz w:val="24"/>
-          <w:szCs w:val="24"/>
-        </w:rPr>
-      </w:pPr>
-      <w:r>
-        <w:rPr>
-          <w:rFonts w:ascii="Times New Roman" w:hAnsi="Times New Roman" w:cs="Times New Roman"/>
-          <w:sz w:val="24"/>
-          <w:szCs w:val="24"/>
-        </w:rPr>
-        <w:t xml:space="preserve">As of today you have not returned </w:t>
-      </w:r>
-      <w:r>
-        <w:rPr>
-          <w:rFonts w:ascii="Times New Roman" w:hAnsi="Times New Roman" w:cs="Times New Roman"/>
-          <w:sz w:val="24"/>
-          <w:szCs w:val="24"/>
-        </w:rPr>
-        <w:t>my security deposit</w:t>
-      </w:r>
-      <w:r>
-        <w:rPr>
-          <w:rFonts w:ascii="Times New Roman" w:hAnsi="Times New Roman" w:cs="Times New Roman"/>
-          <w:sz w:val="24"/>
-          <w:szCs w:val="24"/>
-        </w:rPr>
-        <w:t xml:space="preserve"> of</w:t>
+        <w:t xml:space="preserve">{{ not_returned_amount | currency }}, nor have you sent a written notice explaining why you </w:t>
+      </w:r>
+      <w:r>
+        <w:rPr>
+          <w:rFonts w:ascii="Times New Roman" w:hAnsi="Times New Roman" w:cs="Times New Roman"/>
+          <w:sz w:val="24"/>
+          <w:szCs w:val="24"/>
+        </w:rPr>
+        <w:t xml:space="preserve">think you are entitled to some or all of it. </w:t>
       </w:r>
       <w:r>
         <w:rPr>
@@ -458,21 +721,270 @@
         </w:rPr>
         <w:t xml:space="preserve"> </w:t>
       </w:r>
-      <w:r>
-        <w:rPr>
-          <w:rFonts w:ascii="Times New Roman" w:hAnsi="Times New Roman" w:cs="Times New Roman"/>
-          <w:sz w:val="24"/>
-          <w:szCs w:val="24"/>
-        </w:rPr>
-        <w:t xml:space="preserve">{{ not_returned_amount | currency }}, nor have you sent me a written notice explaining why you </w:t>
-      </w:r>
-      <w:r>
-        <w:rPr>
-          <w:rFonts w:ascii="Times New Roman" w:hAnsi="Times New Roman" w:cs="Times New Roman"/>
-          <w:sz w:val="24"/>
-          <w:szCs w:val="24"/>
-        </w:rPr>
-        <w:t xml:space="preserve">think you are entitled to some or all of it. </w:t>
+    </w:p>
+    <w:p>
+      <w:pPr>
+        <w:rPr>
+          <w:rFonts w:ascii="Times New Roman" w:hAnsi="Times New Roman" w:cs="Times New Roman"/>
+          <w:sz w:val="24"/>
+          <w:szCs w:val="24"/>
+        </w:rPr>
+      </w:pPr>
+      <w:r>
+        <w:rPr>
+          <w:rFonts w:ascii="Times New Roman" w:hAnsi="Times New Roman" w:cs="Times New Roman"/>
+          <w:sz w:val="24"/>
+          <w:szCs w:val="24"/>
+        </w:rPr>
+        <w:t>{%p endif %}</w:t>
+      </w:r>
+    </w:p>
+    <w:p>
+      <w:pPr>
+        <w:spacing w:after="0"/>
+        <w:rPr>
+          <w:rFonts w:ascii="Times New Roman" w:hAnsi="Times New Roman" w:cs="Times New Roman"/>
+          <w:sz w:val="24"/>
+          <w:szCs w:val="24"/>
+        </w:rPr>
+      </w:pPr>
+    </w:p>
+    <w:p>
+      <w:pPr>
+        <w:rPr>
+          <w:rFonts w:ascii="Times New Roman" w:hAnsi="Times New Roman" w:cs="Times New Roman"/>
+          <w:sz w:val="24"/>
+          <w:szCs w:val="24"/>
+        </w:rPr>
+      </w:pPr>
+      <w:r>
+        <w:rPr>
+          <w:rFonts w:ascii="Times New Roman" w:hAnsi="Times New Roman" w:cs="Times New Roman"/>
+          <w:sz w:val="24"/>
+          <w:szCs w:val="24"/>
+        </w:rPr>
+        <w:t>{%p if partial_return</w:t>
+      </w:r>
+      <w:r>
+        <w:rPr>
+          <w:rFonts w:ascii="Times New Roman" w:hAnsi="Times New Roman" w:cs="Times New Roman"/>
+          <w:sz w:val="24"/>
+          <w:szCs w:val="24"/>
+        </w:rPr>
+        <w:t xml:space="preserve"> and </w:t>
+      </w:r>
+      <w:r>
+        <w:rPr>
+          <w:rFonts w:ascii="Times New Roman" w:hAnsi="Times New Roman" w:cs="Times New Roman"/>
+          <w:sz w:val="24"/>
+          <w:szCs w:val="24"/>
+        </w:rPr>
+        <w:t xml:space="preserve">not </w:t>
+      </w:r>
+      <w:r>
+        <w:rPr>
+          <w:rFonts w:ascii="Times New Roman" w:hAnsi="Times New Roman" w:cs="Times New Roman"/>
+          <w:sz w:val="24"/>
+          <w:szCs w:val="24"/>
+        </w:rPr>
+        <w:t>do_dispute</w:t>
+      </w:r>
+      <w:r>
+        <w:rPr>
+          <w:rFonts w:ascii="Times New Roman" w:hAnsi="Times New Roman" w:cs="Times New Roman"/>
+          <w:sz w:val="24"/>
+          <w:szCs w:val="24"/>
+        </w:rPr>
+        <w:t xml:space="preserve"> and not users[1]</w:t>
+      </w:r>
+      <w:r>
+        <w:rPr>
+          <w:rFonts w:ascii="Times New Roman" w:hAnsi="Times New Roman" w:cs="Times New Roman"/>
+          <w:sz w:val="24"/>
+          <w:szCs w:val="24"/>
+        </w:rPr>
+        <w:t xml:space="preserve"> %}</w:t>
+      </w:r>
+    </w:p>
+    <w:p>
+      <w:pPr>
+        <w:rPr>
+          <w:rFonts w:ascii="Times New Roman" w:hAnsi="Times New Roman" w:cs="Times New Roman"/>
+          <w:sz w:val="24"/>
+          <w:szCs w:val="24"/>
+        </w:rPr>
+      </w:pPr>
+      <w:r>
+        <w:rPr>
+          <w:rFonts w:ascii="Times New Roman" w:hAnsi="Times New Roman" w:cs="Times New Roman"/>
+          <w:sz w:val="24"/>
+          <w:szCs w:val="24"/>
+        </w:rPr>
+        <w:lastRenderedPageBreak/>
+        <w:t xml:space="preserve">You sent me a notice dated {{ notice_date }} stating you would not be returning {{ not_returned_amount | currency }} of my security deposit which totaled {{ total_deposit | currency }}. I </w:t>
+      </w:r>
+      <w:r>
+        <w:rPr>
+          <w:rFonts w:ascii="Times New Roman" w:hAnsi="Times New Roman" w:cs="Times New Roman"/>
+          <w:sz w:val="24"/>
+          <w:szCs w:val="24"/>
+        </w:rPr>
+        <w:t xml:space="preserve">do not </w:t>
+      </w:r>
+      <w:r>
+        <w:rPr>
+          <w:rFonts w:ascii="Times New Roman" w:hAnsi="Times New Roman" w:cs="Times New Roman"/>
+          <w:sz w:val="24"/>
+          <w:szCs w:val="24"/>
+        </w:rPr>
+        <w:t>disagree with your stated reasons for keeping the deposit</w:t>
+      </w:r>
+      <w:r>
+        <w:rPr>
+          <w:rFonts w:ascii="Times New Roman" w:hAnsi="Times New Roman" w:cs="Times New Roman"/>
+          <w:sz w:val="24"/>
+          <w:szCs w:val="24"/>
+        </w:rPr>
+        <w:t xml:space="preserve"> amount specified, but have not received the remainder</w:t>
+      </w:r>
+      <w:r>
+        <w:rPr>
+          <w:rFonts w:ascii="Times New Roman" w:hAnsi="Times New Roman" w:cs="Times New Roman"/>
+          <w:sz w:val="24"/>
+          <w:szCs w:val="24"/>
+        </w:rPr>
+        <w:t xml:space="preserve"> to date</w:t>
+      </w:r>
+      <w:r>
+        <w:rPr>
+          <w:rFonts w:ascii="Times New Roman" w:hAnsi="Times New Roman" w:cs="Times New Roman"/>
+          <w:sz w:val="24"/>
+          <w:szCs w:val="24"/>
+        </w:rPr>
+        <w:t xml:space="preserve">. </w:t>
+      </w:r>
+    </w:p>
+    <w:p>
+      <w:pPr>
+        <w:rPr>
+          <w:rFonts w:ascii="Times New Roman" w:hAnsi="Times New Roman" w:cs="Times New Roman"/>
+          <w:sz w:val="24"/>
+          <w:szCs w:val="24"/>
+        </w:rPr>
+      </w:pPr>
+      <w:r>
+        <w:rPr>
+          <w:rFonts w:ascii="Times New Roman" w:hAnsi="Times New Roman" w:cs="Times New Roman"/>
+          <w:sz w:val="24"/>
+          <w:szCs w:val="24"/>
+        </w:rPr>
+        <w:t>{%p endif %}</w:t>
+      </w:r>
+    </w:p>
+    <w:p>
+      <w:pPr>
+        <w:rPr>
+          <w:rFonts w:ascii="Times New Roman" w:hAnsi="Times New Roman" w:cs="Times New Roman"/>
+          <w:sz w:val="24"/>
+          <w:szCs w:val="24"/>
+        </w:rPr>
+      </w:pPr>
+      <w:r>
+        <w:rPr>
+          <w:rFonts w:ascii="Times New Roman" w:hAnsi="Times New Roman" w:cs="Times New Roman"/>
+          <w:sz w:val="24"/>
+          <w:szCs w:val="24"/>
+        </w:rPr>
+        <w:t>{%p if partial_return</w:t>
+      </w:r>
+      <w:r>
+        <w:rPr>
+          <w:rFonts w:ascii="Times New Roman" w:hAnsi="Times New Roman" w:cs="Times New Roman"/>
+          <w:sz w:val="24"/>
+          <w:szCs w:val="24"/>
+        </w:rPr>
+        <w:t xml:space="preserve"> and not </w:t>
+      </w:r>
+      <w:r>
+        <w:rPr>
+          <w:rFonts w:ascii="Times New Roman" w:hAnsi="Times New Roman" w:cs="Times New Roman"/>
+          <w:sz w:val="24"/>
+          <w:szCs w:val="24"/>
+        </w:rPr>
+        <w:t>do_dispute</w:t>
+      </w:r>
+      <w:r>
+        <w:rPr>
+          <w:rFonts w:ascii="Times New Roman" w:hAnsi="Times New Roman" w:cs="Times New Roman"/>
+          <w:sz w:val="24"/>
+          <w:szCs w:val="24"/>
+        </w:rPr>
+        <w:t xml:space="preserve"> and users[1]</w:t>
+      </w:r>
+      <w:r>
+        <w:rPr>
+          <w:rFonts w:ascii="Times New Roman" w:hAnsi="Times New Roman" w:cs="Times New Roman"/>
+          <w:sz w:val="24"/>
+          <w:szCs w:val="24"/>
+        </w:rPr>
+        <w:t xml:space="preserve"> %}</w:t>
+      </w:r>
+    </w:p>
+    <w:p>
+      <w:pPr>
+        <w:rPr>
+          <w:rFonts w:ascii="Times New Roman" w:hAnsi="Times New Roman" w:cs="Times New Roman"/>
+          <w:sz w:val="24"/>
+          <w:szCs w:val="24"/>
+        </w:rPr>
+      </w:pPr>
+      <w:r>
+        <w:rPr>
+          <w:rFonts w:ascii="Times New Roman" w:hAnsi="Times New Roman" w:cs="Times New Roman"/>
+          <w:sz w:val="24"/>
+          <w:szCs w:val="24"/>
+        </w:rPr>
+        <w:t xml:space="preserve">You sent </w:t>
+      </w:r>
+      <w:r>
+        <w:rPr>
+          <w:rFonts w:ascii="Times New Roman" w:hAnsi="Times New Roman" w:cs="Times New Roman"/>
+          <w:sz w:val="24"/>
+          <w:szCs w:val="24"/>
+        </w:rPr>
+        <w:t>us</w:t>
+      </w:r>
+      <w:r>
+        <w:rPr>
+          <w:rFonts w:ascii="Times New Roman" w:hAnsi="Times New Roman" w:cs="Times New Roman"/>
+          <w:sz w:val="24"/>
+          <w:szCs w:val="24"/>
+        </w:rPr>
+        <w:t xml:space="preserve"> a notice dated {{ notice_date }} stating you would not be returning {{ not_returned_amount | currency }} of </w:t>
+      </w:r>
+      <w:r>
+        <w:rPr>
+          <w:rFonts w:ascii="Times New Roman" w:hAnsi="Times New Roman" w:cs="Times New Roman"/>
+          <w:sz w:val="24"/>
+          <w:szCs w:val="24"/>
+        </w:rPr>
+        <w:t>our</w:t>
+      </w:r>
+      <w:r>
+        <w:rPr>
+          <w:rFonts w:ascii="Times New Roman" w:hAnsi="Times New Roman" w:cs="Times New Roman"/>
+          <w:sz w:val="24"/>
+          <w:szCs w:val="24"/>
+        </w:rPr>
+        <w:t xml:space="preserve"> security deposit which totaled {{ total_deposit | currency }}. </w:t>
+      </w:r>
+      <w:r>
+        <w:rPr>
+          <w:rFonts w:ascii="Times New Roman" w:hAnsi="Times New Roman" w:cs="Times New Roman"/>
+          <w:sz w:val="24"/>
+          <w:szCs w:val="24"/>
+        </w:rPr>
+        <w:t>We</w:t>
       </w:r>
       <w:r>
         <w:rPr>
@@ -482,6 +994,38 @@
         </w:rPr>
         <w:t xml:space="preserve"> </w:t>
       </w:r>
+      <w:r>
+        <w:rPr>
+          <w:rFonts w:ascii="Times New Roman" w:hAnsi="Times New Roman" w:cs="Times New Roman"/>
+          <w:sz w:val="24"/>
+          <w:szCs w:val="24"/>
+        </w:rPr>
+        <w:t xml:space="preserve">do not </w:t>
+      </w:r>
+      <w:r>
+        <w:rPr>
+          <w:rFonts w:ascii="Times New Roman" w:hAnsi="Times New Roman" w:cs="Times New Roman"/>
+          <w:sz w:val="24"/>
+          <w:szCs w:val="24"/>
+        </w:rPr>
+        <w:t>disagree with your stated reasons for keeping the deposit</w:t>
+      </w:r>
+      <w:r>
+        <w:rPr>
+          <w:rFonts w:ascii="Times New Roman" w:hAnsi="Times New Roman" w:cs="Times New Roman"/>
+          <w:sz w:val="24"/>
+          <w:szCs w:val="24"/>
+        </w:rPr>
+        <w:t xml:space="preserve"> amount specified, but have not received the remainder to date</w:t>
+      </w:r>
+      <w:r>
+        <w:rPr>
+          <w:rFonts w:ascii="Times New Roman" w:hAnsi="Times New Roman" w:cs="Times New Roman"/>
+          <w:sz w:val="24"/>
+          <w:szCs w:val="24"/>
+        </w:rPr>
+        <w:t xml:space="preserve">. </w:t>
+      </w:r>
     </w:p>
     <w:p>
       <w:pPr>
@@ -502,16 +1046,6 @@
     </w:p>
     <w:p>
       <w:pPr>
-        <w:spacing w:after="0"/>
-        <w:rPr>
-          <w:rFonts w:ascii="Times New Roman" w:hAnsi="Times New Roman" w:cs="Times New Roman"/>
-          <w:sz w:val="24"/>
-          <w:szCs w:val="24"/>
-        </w:rPr>
-      </w:pPr>
-    </w:p>
-    <w:p>
-      <w:pPr>
         <w:rPr>
           <w:rFonts w:ascii="Times New Roman" w:hAnsi="Times New Roman" w:cs="Times New Roman"/>
           <w:sz w:val="24"/>
@@ -540,14 +1074,6 @@
           <w:sz w:val="24"/>
           <w:szCs w:val="24"/>
         </w:rPr>
-        <w:t xml:space="preserve">not </w:t>
-      </w:r>
-      <w:r>
-        <w:rPr>
-          <w:rFonts w:ascii="Times New Roman" w:hAnsi="Times New Roman" w:cs="Times New Roman"/>
-          <w:sz w:val="24"/>
-          <w:szCs w:val="24"/>
-        </w:rPr>
         <w:t>do_dispute</w:t>
       </w:r>
       <w:r>
@@ -556,6 +1082,30 @@
           <w:sz w:val="24"/>
           <w:szCs w:val="24"/>
         </w:rPr>
+        <w:t xml:space="preserve"> and not user</w:t>
+      </w:r>
+      <w:r>
+        <w:rPr>
+          <w:rFonts w:ascii="Times New Roman" w:hAnsi="Times New Roman" w:cs="Times New Roman"/>
+          <w:sz w:val="24"/>
+          <w:szCs w:val="24"/>
+        </w:rPr>
+        <w:t>s</w:t>
+      </w:r>
+      <w:r>
+        <w:rPr>
+          <w:rFonts w:ascii="Times New Roman" w:hAnsi="Times New Roman" w:cs="Times New Roman"/>
+          <w:sz w:val="24"/>
+          <w:szCs w:val="24"/>
+        </w:rPr>
+        <w:t>[1]</w:t>
+      </w:r>
+      <w:r>
+        <w:rPr>
+          <w:rFonts w:ascii="Times New Roman" w:hAnsi="Times New Roman" w:cs="Times New Roman"/>
+          <w:sz w:val="24"/>
+          <w:szCs w:val="24"/>
+        </w:rPr>
         <w:t xml:space="preserve"> %}</w:t>
       </w:r>
     </w:p>
@@ -573,39 +1123,55 @@
           <w:sz w:val="24"/>
           <w:szCs w:val="24"/>
         </w:rPr>
-        <w:t xml:space="preserve">You sent me a notice dated {{ notice_date }} stating you would not be returning {{ not_returned_amount | currency }} of my security deposit which totaled {{ total_deposit | currency }}. I </w:t>
-      </w:r>
-      <w:r>
-        <w:rPr>
-          <w:rFonts w:ascii="Times New Roman" w:hAnsi="Times New Roman" w:cs="Times New Roman"/>
-          <w:sz w:val="24"/>
-          <w:szCs w:val="24"/>
-        </w:rPr>
-        <w:t xml:space="preserve">do not </w:t>
-      </w:r>
-      <w:r>
-        <w:rPr>
-          <w:rFonts w:ascii="Times New Roman" w:hAnsi="Times New Roman" w:cs="Times New Roman"/>
-          <w:sz w:val="24"/>
-          <w:szCs w:val="24"/>
-        </w:rPr>
-        <w:t>disagree with your stated reasons for keeping the deposit</w:t>
-      </w:r>
-      <w:r>
-        <w:rPr>
-          <w:rFonts w:ascii="Times New Roman" w:hAnsi="Times New Roman" w:cs="Times New Roman"/>
-          <w:sz w:val="24"/>
-          <w:szCs w:val="24"/>
-        </w:rPr>
-        <w:t xml:space="preserve"> amount specified, but have not received the remainder</w:t>
-      </w:r>
-      <w:r>
-        <w:rPr>
-          <w:rFonts w:ascii="Times New Roman" w:hAnsi="Times New Roman" w:cs="Times New Roman"/>
-          <w:sz w:val="24"/>
-          <w:szCs w:val="24"/>
-        </w:rPr>
-        <w:t xml:space="preserve"> to date</w:t>
+        <w:t xml:space="preserve">You sent me a notice dated </w:t>
+      </w:r>
+      <w:r>
+        <w:rPr>
+          <w:rFonts w:ascii="Times New Roman" w:hAnsi="Times New Roman" w:cs="Times New Roman"/>
+          <w:sz w:val="24"/>
+          <w:szCs w:val="24"/>
+        </w:rPr>
+        <w:t>{{ notice_date }}</w:t>
+      </w:r>
+      <w:r>
+        <w:rPr>
+          <w:rFonts w:ascii="Times New Roman" w:hAnsi="Times New Roman" w:cs="Times New Roman"/>
+          <w:sz w:val="24"/>
+          <w:szCs w:val="24"/>
+        </w:rPr>
+        <w:t xml:space="preserve"> stating you would not be returning </w:t>
+      </w:r>
+      <w:r>
+        <w:rPr>
+          <w:rFonts w:ascii="Times New Roman" w:hAnsi="Times New Roman" w:cs="Times New Roman"/>
+          <w:sz w:val="24"/>
+          <w:szCs w:val="24"/>
+        </w:rPr>
+        <w:t>{{ not_returned_amount | currency }}</w:t>
+      </w:r>
+      <w:r>
+        <w:rPr>
+          <w:rFonts w:ascii="Times New Roman" w:hAnsi="Times New Roman" w:cs="Times New Roman"/>
+          <w:sz w:val="24"/>
+          <w:szCs w:val="24"/>
+        </w:rPr>
+        <w:t xml:space="preserve"> of my security deposit which totaled</w:t>
+      </w:r>
+      <w:r>
+        <w:rPr>
+          <w:rFonts w:ascii="Times New Roman" w:hAnsi="Times New Roman" w:cs="Times New Roman"/>
+          <w:sz w:val="24"/>
+          <w:szCs w:val="24"/>
+        </w:rPr>
+        <w:t xml:space="preserve"> {{ total_deposit | currency }}</w:t>
+      </w:r>
+      <w:r>
+        <w:rPr>
+          <w:rFonts w:ascii="Times New Roman" w:hAnsi="Times New Roman" w:cs="Times New Roman"/>
+          <w:sz w:val="24"/>
+          <w:szCs w:val="24"/>
+        </w:rPr>
+        <w:t>. I disagree with your stated reasons for keeping the deposit</w:t>
       </w:r>
       <w:r>
         <w:rPr>
@@ -615,6 +1181,14 @@
         </w:rPr>
         <w:t xml:space="preserve">. </w:t>
       </w:r>
+      <w:r>
+        <w:rPr>
+          <w:rFonts w:ascii="Times New Roman" w:hAnsi="Times New Roman" w:cs="Times New Roman"/>
+          <w:sz w:val="24"/>
+          <w:szCs w:val="24"/>
+        </w:rPr>
+        <w:t>I disagree because:</w:t>
+      </w:r>
     </w:p>
     <w:p>
       <w:pPr>
@@ -671,6 +1245,30 @@
           <w:sz w:val="24"/>
           <w:szCs w:val="24"/>
         </w:rPr>
+        <w:t xml:space="preserve"> and user</w:t>
+      </w:r>
+      <w:r>
+        <w:rPr>
+          <w:rFonts w:ascii="Times New Roman" w:hAnsi="Times New Roman" w:cs="Times New Roman"/>
+          <w:sz w:val="24"/>
+          <w:szCs w:val="24"/>
+        </w:rPr>
+        <w:t>s</w:t>
+      </w:r>
+      <w:r>
+        <w:rPr>
+          <w:rFonts w:ascii="Times New Roman" w:hAnsi="Times New Roman" w:cs="Times New Roman"/>
+          <w:sz w:val="24"/>
+          <w:szCs w:val="24"/>
+        </w:rPr>
+        <w:t>[1]</w:t>
+      </w:r>
+      <w:r>
+        <w:rPr>
+          <w:rFonts w:ascii="Times New Roman" w:hAnsi="Times New Roman" w:cs="Times New Roman"/>
+          <w:sz w:val="24"/>
+          <w:szCs w:val="24"/>
+        </w:rPr>
         <w:t xml:space="preserve"> %}</w:t>
       </w:r>
     </w:p>
@@ -688,71 +1286,55 @@
           <w:sz w:val="24"/>
           <w:szCs w:val="24"/>
         </w:rPr>
-        <w:t xml:space="preserve">You sent me a notice dated </w:t>
-      </w:r>
-      <w:r>
-        <w:rPr>
-          <w:rFonts w:ascii="Times New Roman" w:hAnsi="Times New Roman" w:cs="Times New Roman"/>
-          <w:sz w:val="24"/>
-          <w:szCs w:val="24"/>
-        </w:rPr>
-        <w:t>{{ notice_date }}</w:t>
-      </w:r>
-      <w:r>
-        <w:rPr>
-          <w:rFonts w:ascii="Times New Roman" w:hAnsi="Times New Roman" w:cs="Times New Roman"/>
-          <w:sz w:val="24"/>
-          <w:szCs w:val="24"/>
-        </w:rPr>
-        <w:t xml:space="preserve"> stating you would not be returning </w:t>
-      </w:r>
-      <w:r>
-        <w:rPr>
-          <w:rFonts w:ascii="Times New Roman" w:hAnsi="Times New Roman" w:cs="Times New Roman"/>
-          <w:sz w:val="24"/>
-          <w:szCs w:val="24"/>
-        </w:rPr>
-        <w:t>{{ not_returned_amount | currency }}</w:t>
-      </w:r>
-      <w:r>
-        <w:rPr>
-          <w:rFonts w:ascii="Times New Roman" w:hAnsi="Times New Roman" w:cs="Times New Roman"/>
-          <w:sz w:val="24"/>
-          <w:szCs w:val="24"/>
-        </w:rPr>
-        <w:t xml:space="preserve"> of my security deposit which totaled</w:t>
-      </w:r>
-      <w:r>
-        <w:rPr>
-          <w:rFonts w:ascii="Times New Roman" w:hAnsi="Times New Roman" w:cs="Times New Roman"/>
-          <w:sz w:val="24"/>
-          <w:szCs w:val="24"/>
-        </w:rPr>
-        <w:t xml:space="preserve"> {{ total_deposit | currency }}</w:t>
-      </w:r>
-      <w:r>
-        <w:rPr>
-          <w:rFonts w:ascii="Times New Roman" w:hAnsi="Times New Roman" w:cs="Times New Roman"/>
-          <w:sz w:val="24"/>
-          <w:szCs w:val="24"/>
-        </w:rPr>
-        <w:t>. I disagree with your stated reasons for keeping the deposit</w:t>
-      </w:r>
-      <w:r>
-        <w:rPr>
-          <w:rFonts w:ascii="Times New Roman" w:hAnsi="Times New Roman" w:cs="Times New Roman"/>
-          <w:sz w:val="24"/>
-          <w:szCs w:val="24"/>
-        </w:rPr>
-        <w:t xml:space="preserve">. </w:t>
-      </w:r>
-      <w:r>
-        <w:rPr>
-          <w:rFonts w:ascii="Times New Roman" w:hAnsi="Times New Roman" w:cs="Times New Roman"/>
-          <w:sz w:val="24"/>
-          <w:szCs w:val="24"/>
-        </w:rPr>
-        <w:t>I disagree because:</w:t>
+        <w:t xml:space="preserve">You sent notice dated {{ notice_date }} stating you would not be returning {{ not_returned_amount | currency }} of </w:t>
+      </w:r>
+      <w:r>
+        <w:rPr>
+          <w:rFonts w:ascii="Times New Roman" w:hAnsi="Times New Roman" w:cs="Times New Roman"/>
+          <w:sz w:val="24"/>
+          <w:szCs w:val="24"/>
+        </w:rPr>
+        <w:t>our</w:t>
+      </w:r>
+      <w:r>
+        <w:rPr>
+          <w:rFonts w:ascii="Times New Roman" w:hAnsi="Times New Roman" w:cs="Times New Roman"/>
+          <w:sz w:val="24"/>
+          <w:szCs w:val="24"/>
+        </w:rPr>
+        <w:t xml:space="preserve"> security deposit which totaled {{ total_deposit | currency }}. </w:t>
+      </w:r>
+      <w:r>
+        <w:rPr>
+          <w:rFonts w:ascii="Times New Roman" w:hAnsi="Times New Roman" w:cs="Times New Roman"/>
+          <w:sz w:val="24"/>
+          <w:szCs w:val="24"/>
+        </w:rPr>
+        <w:t>We</w:t>
+      </w:r>
+      <w:r>
+        <w:rPr>
+          <w:rFonts w:ascii="Times New Roman" w:hAnsi="Times New Roman" w:cs="Times New Roman"/>
+          <w:sz w:val="24"/>
+          <w:szCs w:val="24"/>
+        </w:rPr>
+        <w:t xml:space="preserve"> disagree with your stated reasons for keeping the deposit. </w:t>
+      </w:r>
+      <w:r>
+        <w:rPr>
+          <w:rFonts w:ascii="Times New Roman" w:hAnsi="Times New Roman" w:cs="Times New Roman"/>
+          <w:sz w:val="24"/>
+          <w:szCs w:val="24"/>
+        </w:rPr>
+        <w:t>We</w:t>
+      </w:r>
+      <w:r>
+        <w:rPr>
+          <w:rFonts w:ascii="Times New Roman" w:hAnsi="Times New Roman" w:cs="Times New Roman"/>
+          <w:sz w:val="24"/>
+          <w:szCs w:val="24"/>
+        </w:rPr>
+        <w:t xml:space="preserve"> disagree because:</w:t>
       </w:r>
     </w:p>
     <w:p>
@@ -786,7 +1368,6 @@
           <w:sz w:val="24"/>
           <w:szCs w:val="24"/>
         </w:rPr>
-        <w:lastRenderedPageBreak/>
         <w:t>{%p if wear_and_tear %}</w:t>
       </w:r>
     </w:p>
@@ -859,7 +1440,39 @@
           <w:sz w:val="24"/>
           <w:szCs w:val="24"/>
         </w:rPr>
-        <w:t>{%p if not_owed %}</w:t>
+        <w:t>{%p if not_owed</w:t>
+      </w:r>
+      <w:r>
+        <w:rPr>
+          <w:rFonts w:ascii="Times New Roman" w:hAnsi="Times New Roman" w:cs="Times New Roman"/>
+          <w:sz w:val="24"/>
+          <w:szCs w:val="24"/>
+        </w:rPr>
+        <w:t xml:space="preserve"> and not user</w:t>
+      </w:r>
+      <w:r>
+        <w:rPr>
+          <w:rFonts w:ascii="Times New Roman" w:hAnsi="Times New Roman" w:cs="Times New Roman"/>
+          <w:sz w:val="24"/>
+          <w:szCs w:val="24"/>
+        </w:rPr>
+        <w:t>s</w:t>
+      </w:r>
+      <w:r>
+        <w:rPr>
+          <w:rFonts w:ascii="Times New Roman" w:hAnsi="Times New Roman" w:cs="Times New Roman"/>
+          <w:sz w:val="24"/>
+          <w:szCs w:val="24"/>
+        </w:rPr>
+        <w:t>[1]</w:t>
+      </w:r>
+      <w:r>
+        <w:rPr>
+          <w:rFonts w:ascii="Times New Roman" w:hAnsi="Times New Roman" w:cs="Times New Roman"/>
+          <w:sz w:val="24"/>
+          <w:szCs w:val="24"/>
+        </w:rPr>
+        <w:t xml:space="preserve"> %}</w:t>
       </w:r>
     </w:p>
     <w:p>
@@ -947,15 +1560,31 @@
           <w:sz w:val="24"/>
           <w:szCs w:val="24"/>
         </w:rPr>
-        <w:t>{%p if not_my_damage</w:t>
-      </w:r>
-      <w:r>
-        <w:rPr>
-          <w:rFonts w:ascii="Times New Roman" w:hAnsi="Times New Roman" w:cs="Times New Roman"/>
-          <w:sz w:val="24"/>
-          <w:szCs w:val="24"/>
-        </w:rPr>
-        <w:t xml:space="preserve"> </w:t>
+        <w:t xml:space="preserve">{%p if not_owed </w:t>
+      </w:r>
+      <w:r>
+        <w:rPr>
+          <w:rFonts w:ascii="Times New Roman" w:hAnsi="Times New Roman" w:cs="Times New Roman"/>
+          <w:sz w:val="24"/>
+          <w:szCs w:val="24"/>
+        </w:rPr>
+        <w:t>and user</w:t>
+      </w:r>
+      <w:r>
+        <w:rPr>
+          <w:rFonts w:ascii="Times New Roman" w:hAnsi="Times New Roman" w:cs="Times New Roman"/>
+          <w:sz w:val="24"/>
+          <w:szCs w:val="24"/>
+        </w:rPr>
+        <w:t>s</w:t>
+      </w:r>
+      <w:r>
+        <w:rPr>
+          <w:rFonts w:ascii="Times New Roman" w:hAnsi="Times New Roman" w:cs="Times New Roman"/>
+          <w:sz w:val="24"/>
+          <w:szCs w:val="24"/>
+        </w:rPr>
+        <w:t xml:space="preserve">[1] </w:t>
       </w:r>
       <w:r>
         <w:rPr>
@@ -985,7 +1614,15 @@
           <w:sz w:val="24"/>
           <w:szCs w:val="24"/>
         </w:rPr>
-        <w:t>I did not cause the damages you allege</w:t>
+        <w:t>We</w:t>
+      </w:r>
+      <w:r>
+        <w:rPr>
+          <w:rFonts w:ascii="Times New Roman" w:hAnsi="Times New Roman" w:cs="Times New Roman"/>
+          <w:sz w:val="24"/>
+          <w:szCs w:val="24"/>
+        </w:rPr>
+        <w:t xml:space="preserve"> do not owe you this money</w:t>
       </w:r>
       <w:r>
         <w:rPr>
@@ -1027,15 +1664,31 @@
           <w:sz w:val="24"/>
           <w:szCs w:val="24"/>
         </w:rPr>
-        <w:t>{%p if</w:t>
-      </w:r>
-      <w:r>
-        <w:rPr>
-          <w:rFonts w:ascii="Times New Roman" w:hAnsi="Times New Roman" w:cs="Times New Roman"/>
-          <w:sz w:val="24"/>
-          <w:szCs w:val="24"/>
-        </w:rPr>
-        <w:t xml:space="preserve"> no_reason</w:t>
+        <w:t>{%p if not_my_damage</w:t>
+      </w:r>
+      <w:r>
+        <w:rPr>
+          <w:rFonts w:ascii="Times New Roman" w:hAnsi="Times New Roman" w:cs="Times New Roman"/>
+          <w:sz w:val="24"/>
+          <w:szCs w:val="24"/>
+        </w:rPr>
+        <w:t xml:space="preserve"> and not user</w:t>
+      </w:r>
+      <w:r>
+        <w:rPr>
+          <w:rFonts w:ascii="Times New Roman" w:hAnsi="Times New Roman" w:cs="Times New Roman"/>
+          <w:sz w:val="24"/>
+          <w:szCs w:val="24"/>
+        </w:rPr>
+        <w:t>s</w:t>
+      </w:r>
+      <w:r>
+        <w:rPr>
+          <w:rFonts w:ascii="Times New Roman" w:hAnsi="Times New Roman" w:cs="Times New Roman"/>
+          <w:sz w:val="24"/>
+          <w:szCs w:val="24"/>
+        </w:rPr>
+        <w:t>[1]</w:t>
       </w:r>
       <w:r>
         <w:rPr>
@@ -1073,31 +1726,7 @@
           <w:sz w:val="24"/>
           <w:szCs w:val="24"/>
         </w:rPr>
-        <w:t>You d</w:t>
-      </w:r>
-      <w:r>
-        <w:rPr>
-          <w:rFonts w:ascii="Times New Roman" w:hAnsi="Times New Roman" w:cs="Times New Roman"/>
-          <w:sz w:val="24"/>
-          <w:szCs w:val="24"/>
-        </w:rPr>
-        <w:t>id not include an itemized</w:t>
-      </w:r>
-      <w:r>
-        <w:rPr>
-          <w:rFonts w:ascii="Times New Roman" w:hAnsi="Times New Roman" w:cs="Times New Roman"/>
-          <w:sz w:val="24"/>
-          <w:szCs w:val="24"/>
-        </w:rPr>
-        <w:t xml:space="preserve"> list of damages or reason</w:t>
-      </w:r>
-      <w:r>
-        <w:rPr>
-          <w:rFonts w:ascii="Times New Roman" w:hAnsi="Times New Roman" w:cs="Times New Roman"/>
-          <w:sz w:val="24"/>
-          <w:szCs w:val="24"/>
-        </w:rPr>
-        <w:t xml:space="preserve"> why you kept my deposit</w:t>
+        <w:t>I did not cause the damages you allege</w:t>
       </w:r>
       <w:r>
         <w:rPr>
@@ -1122,6 +1751,7 @@
           <w:sz w:val="24"/>
           <w:szCs w:val="24"/>
         </w:rPr>
+        <w:lastRenderedPageBreak/>
         <w:t>{%p endif %}</w:t>
       </w:r>
     </w:p>
@@ -1139,23 +1769,39 @@
           <w:sz w:val="24"/>
           <w:szCs w:val="24"/>
         </w:rPr>
-        <w:t xml:space="preserve">{%p </w:t>
-      </w:r>
-      <w:r>
-        <w:rPr>
-          <w:rFonts w:ascii="Times New Roman" w:hAnsi="Times New Roman" w:cs="Times New Roman"/>
-          <w:sz w:val="24"/>
-          <w:szCs w:val="24"/>
-        </w:rPr>
-        <w:t xml:space="preserve">if </w:t>
-      </w:r>
-      <w:r>
-        <w:rPr>
-          <w:rFonts w:ascii="Times New Roman" w:hAnsi="Times New Roman" w:cs="Times New Roman"/>
-          <w:sz w:val="24"/>
-          <w:szCs w:val="24"/>
-        </w:rPr>
-        <w:t>other_dispute %}</w:t>
+        <w:t>{%p if not_my_damage</w:t>
+      </w:r>
+      <w:r>
+        <w:rPr>
+          <w:rFonts w:ascii="Times New Roman" w:hAnsi="Times New Roman" w:cs="Times New Roman"/>
+          <w:sz w:val="24"/>
+          <w:szCs w:val="24"/>
+        </w:rPr>
+        <w:t xml:space="preserve"> and user</w:t>
+      </w:r>
+      <w:r>
+        <w:rPr>
+          <w:rFonts w:ascii="Times New Roman" w:hAnsi="Times New Roman" w:cs="Times New Roman"/>
+          <w:sz w:val="24"/>
+          <w:szCs w:val="24"/>
+        </w:rPr>
+        <w:t>s</w:t>
+      </w:r>
+      <w:r>
+        <w:rPr>
+          <w:rFonts w:ascii="Times New Roman" w:hAnsi="Times New Roman" w:cs="Times New Roman"/>
+          <w:sz w:val="24"/>
+          <w:szCs w:val="24"/>
+        </w:rPr>
+        <w:t xml:space="preserve">[1] </w:t>
+      </w:r>
+      <w:r>
+        <w:rPr>
+          <w:rFonts w:ascii="Times New Roman" w:hAnsi="Times New Roman" w:cs="Times New Roman"/>
+          <w:sz w:val="24"/>
+          <w:szCs w:val="24"/>
+        </w:rPr>
+        <w:t>%}</w:t>
       </w:r>
     </w:p>
     <w:p>
@@ -1177,6 +1823,230 @@
           <w:sz w:val="24"/>
           <w:szCs w:val="24"/>
         </w:rPr>
+        <w:t>We</w:t>
+      </w:r>
+      <w:r>
+        <w:rPr>
+          <w:rFonts w:ascii="Times New Roman" w:hAnsi="Times New Roman" w:cs="Times New Roman"/>
+          <w:sz w:val="24"/>
+          <w:szCs w:val="24"/>
+        </w:rPr>
+        <w:t xml:space="preserve"> did not cause the damages you allege</w:t>
+      </w:r>
+      <w:r>
+        <w:rPr>
+          <w:rFonts w:ascii="Times New Roman" w:hAnsi="Times New Roman" w:cs="Times New Roman"/>
+          <w:sz w:val="24"/>
+          <w:szCs w:val="24"/>
+        </w:rPr>
+        <w:t>.</w:t>
+      </w:r>
+    </w:p>
+    <w:p>
+      <w:pPr>
+        <w:rPr>
+          <w:rFonts w:ascii="Times New Roman" w:hAnsi="Times New Roman" w:cs="Times New Roman"/>
+          <w:sz w:val="24"/>
+          <w:szCs w:val="24"/>
+        </w:rPr>
+      </w:pPr>
+      <w:r>
+        <w:rPr>
+          <w:rFonts w:ascii="Times New Roman" w:hAnsi="Times New Roman" w:cs="Times New Roman"/>
+          <w:sz w:val="24"/>
+          <w:szCs w:val="24"/>
+        </w:rPr>
+        <w:t>{%p endif %}</w:t>
+      </w:r>
+    </w:p>
+    <w:p>
+      <w:pPr>
+        <w:rPr>
+          <w:rFonts w:ascii="Times New Roman" w:hAnsi="Times New Roman" w:cs="Times New Roman"/>
+          <w:sz w:val="24"/>
+          <w:szCs w:val="24"/>
+        </w:rPr>
+      </w:pPr>
+      <w:r>
+        <w:rPr>
+          <w:rFonts w:ascii="Times New Roman" w:hAnsi="Times New Roman" w:cs="Times New Roman"/>
+          <w:sz w:val="24"/>
+          <w:szCs w:val="24"/>
+        </w:rPr>
+        <w:t>{%p if</w:t>
+      </w:r>
+      <w:r>
+        <w:rPr>
+          <w:rFonts w:ascii="Times New Roman" w:hAnsi="Times New Roman" w:cs="Times New Roman"/>
+          <w:sz w:val="24"/>
+          <w:szCs w:val="24"/>
+        </w:rPr>
+        <w:t xml:space="preserve"> no_reason</w:t>
+      </w:r>
+      <w:r>
+        <w:rPr>
+          <w:rFonts w:ascii="Times New Roman" w:hAnsi="Times New Roman" w:cs="Times New Roman"/>
+          <w:sz w:val="24"/>
+          <w:szCs w:val="24"/>
+        </w:rPr>
+        <w:t xml:space="preserve"> </w:t>
+      </w:r>
+      <w:r>
+        <w:rPr>
+          <w:rFonts w:ascii="Times New Roman" w:hAnsi="Times New Roman" w:cs="Times New Roman"/>
+          <w:sz w:val="24"/>
+          <w:szCs w:val="24"/>
+        </w:rPr>
+        <w:t>%}</w:t>
+      </w:r>
+    </w:p>
+    <w:p>
+      <w:pPr>
+        <w:pStyle w:val="ListParagraph"/>
+        <w:numPr>
+          <w:ilvl w:val="0"/>
+          <w:numId w:val="1"/>
+        </w:numPr>
+        <w:rPr>
+          <w:rFonts w:ascii="Times New Roman" w:hAnsi="Times New Roman" w:cs="Times New Roman"/>
+          <w:sz w:val="24"/>
+          <w:szCs w:val="24"/>
+        </w:rPr>
+      </w:pPr>
+      <w:r>
+        <w:rPr>
+          <w:rFonts w:ascii="Times New Roman" w:hAnsi="Times New Roman" w:cs="Times New Roman"/>
+          <w:sz w:val="24"/>
+          <w:szCs w:val="24"/>
+        </w:rPr>
+        <w:t>You d</w:t>
+      </w:r>
+      <w:r>
+        <w:rPr>
+          <w:rFonts w:ascii="Times New Roman" w:hAnsi="Times New Roman" w:cs="Times New Roman"/>
+          <w:sz w:val="24"/>
+          <w:szCs w:val="24"/>
+        </w:rPr>
+        <w:t>id not include an itemized</w:t>
+      </w:r>
+      <w:r>
+        <w:rPr>
+          <w:rFonts w:ascii="Times New Roman" w:hAnsi="Times New Roman" w:cs="Times New Roman"/>
+          <w:sz w:val="24"/>
+          <w:szCs w:val="24"/>
+        </w:rPr>
+        <w:t xml:space="preserve"> list of damages or reason</w:t>
+      </w:r>
+      <w:r>
+        <w:rPr>
+          <w:rFonts w:ascii="Times New Roman" w:hAnsi="Times New Roman" w:cs="Times New Roman"/>
+          <w:sz w:val="24"/>
+          <w:szCs w:val="24"/>
+        </w:rPr>
+        <w:t xml:space="preserve"> why you kept </w:t>
+      </w:r>
+      <w:r>
+        <w:rPr>
+          <w:rFonts w:ascii="Times New Roman" w:hAnsi="Times New Roman" w:cs="Times New Roman"/>
+          <w:sz w:val="24"/>
+          <w:szCs w:val="24"/>
+        </w:rPr>
+        <w:t xml:space="preserve">the security </w:t>
+      </w:r>
+      <w:r>
+        <w:rPr>
+          <w:rFonts w:ascii="Times New Roman" w:hAnsi="Times New Roman" w:cs="Times New Roman"/>
+          <w:sz w:val="24"/>
+          <w:szCs w:val="24"/>
+        </w:rPr>
+        <w:t>deposit</w:t>
+      </w:r>
+      <w:r>
+        <w:rPr>
+          <w:rFonts w:ascii="Times New Roman" w:hAnsi="Times New Roman" w:cs="Times New Roman"/>
+          <w:sz w:val="24"/>
+          <w:szCs w:val="24"/>
+        </w:rPr>
+        <w:t xml:space="preserve"> funds</w:t>
+      </w:r>
+      <w:r>
+        <w:rPr>
+          <w:rFonts w:ascii="Times New Roman" w:hAnsi="Times New Roman" w:cs="Times New Roman"/>
+          <w:sz w:val="24"/>
+          <w:szCs w:val="24"/>
+        </w:rPr>
+        <w:t>.</w:t>
+      </w:r>
+    </w:p>
+    <w:p>
+      <w:pPr>
+        <w:rPr>
+          <w:rFonts w:ascii="Times New Roman" w:hAnsi="Times New Roman" w:cs="Times New Roman"/>
+          <w:sz w:val="24"/>
+          <w:szCs w:val="24"/>
+        </w:rPr>
+      </w:pPr>
+      <w:r>
+        <w:rPr>
+          <w:rFonts w:ascii="Times New Roman" w:hAnsi="Times New Roman" w:cs="Times New Roman"/>
+          <w:sz w:val="24"/>
+          <w:szCs w:val="24"/>
+        </w:rPr>
+        <w:t>{%p endif %}</w:t>
+      </w:r>
+    </w:p>
+    <w:p>
+      <w:pPr>
+        <w:rPr>
+          <w:rFonts w:ascii="Times New Roman" w:hAnsi="Times New Roman" w:cs="Times New Roman"/>
+          <w:sz w:val="24"/>
+          <w:szCs w:val="24"/>
+        </w:rPr>
+      </w:pPr>
+      <w:r>
+        <w:rPr>
+          <w:rFonts w:ascii="Times New Roman" w:hAnsi="Times New Roman" w:cs="Times New Roman"/>
+          <w:sz w:val="24"/>
+          <w:szCs w:val="24"/>
+        </w:rPr>
+        <w:t xml:space="preserve">{%p </w:t>
+      </w:r>
+      <w:r>
+        <w:rPr>
+          <w:rFonts w:ascii="Times New Roman" w:hAnsi="Times New Roman" w:cs="Times New Roman"/>
+          <w:sz w:val="24"/>
+          <w:szCs w:val="24"/>
+        </w:rPr>
+        <w:t xml:space="preserve">if </w:t>
+      </w:r>
+      <w:r>
+        <w:rPr>
+          <w:rFonts w:ascii="Times New Roman" w:hAnsi="Times New Roman" w:cs="Times New Roman"/>
+          <w:sz w:val="24"/>
+          <w:szCs w:val="24"/>
+        </w:rPr>
+        <w:t>other_dispute %}</w:t>
+      </w:r>
+    </w:p>
+    <w:p>
+      <w:pPr>
+        <w:pStyle w:val="ListParagraph"/>
+        <w:numPr>
+          <w:ilvl w:val="0"/>
+          <w:numId w:val="1"/>
+        </w:numPr>
+        <w:rPr>
+          <w:rFonts w:ascii="Times New Roman" w:hAnsi="Times New Roman" w:cs="Times New Roman"/>
+          <w:sz w:val="24"/>
+          <w:szCs w:val="24"/>
+        </w:rPr>
+      </w:pPr>
+      <w:r>
+        <w:rPr>
+          <w:rFonts w:ascii="Times New Roman" w:hAnsi="Times New Roman" w:cs="Times New Roman"/>
+          <w:sz w:val="24"/>
+          <w:szCs w:val="24"/>
+        </w:rPr>
         <w:t>{{ other_dispute_detail }}</w:t>
       </w:r>
     </w:p>
@@ -1251,12 +2121,78 @@
     </w:p>
     <w:p>
       <w:pPr>
-        <w:rPr>
-          <w:rFonts w:ascii="Times New Roman" w:hAnsi="Times New Roman" w:cs="Times New Roman"/>
-          <w:sz w:val="24"/>
-          <w:szCs w:val="24"/>
-        </w:rPr>
-      </w:pPr>
+        <w:spacing w:after="0"/>
+        <w:rPr>
+          <w:rFonts w:ascii="Times New Roman" w:hAnsi="Times New Roman" w:cs="Times New Roman"/>
+          <w:sz w:val="24"/>
+          <w:szCs w:val="24"/>
+        </w:rPr>
+      </w:pPr>
+    </w:p>
+    <w:p>
+      <w:pPr>
+        <w:rPr>
+          <w:rFonts w:ascii="Times New Roman" w:hAnsi="Times New Roman" w:cs="Times New Roman"/>
+          <w:sz w:val="24"/>
+          <w:szCs w:val="24"/>
+        </w:rPr>
+      </w:pPr>
+      <w:r>
+        <w:rPr>
+          <w:rFonts w:ascii="Times New Roman" w:hAnsi="Times New Roman" w:cs="Times New Roman"/>
+          <w:sz w:val="24"/>
+          <w:szCs w:val="24"/>
+        </w:rPr>
+        <w:t>{%p if not_my_damage</w:t>
+      </w:r>
+      <w:r>
+        <w:rPr>
+          <w:rFonts w:ascii="Times New Roman" w:hAnsi="Times New Roman" w:cs="Times New Roman"/>
+          <w:sz w:val="24"/>
+          <w:szCs w:val="24"/>
+        </w:rPr>
+        <w:t xml:space="preserve"> and </w:t>
+      </w:r>
+      <w:r>
+        <w:rPr>
+          <w:rFonts w:ascii="Times New Roman" w:hAnsi="Times New Roman" w:cs="Times New Roman"/>
+          <w:sz w:val="24"/>
+          <w:szCs w:val="24"/>
+        </w:rPr>
+        <w:t xml:space="preserve">not </w:t>
+      </w:r>
+      <w:r>
+        <w:rPr>
+          <w:rFonts w:ascii="Times New Roman" w:hAnsi="Times New Roman" w:cs="Times New Roman"/>
+          <w:sz w:val="24"/>
+          <w:szCs w:val="24"/>
+        </w:rPr>
+        <w:t>user</w:t>
+      </w:r>
+      <w:r>
+        <w:rPr>
+          <w:rFonts w:ascii="Times New Roman" w:hAnsi="Times New Roman" w:cs="Times New Roman"/>
+          <w:sz w:val="24"/>
+          <w:szCs w:val="24"/>
+        </w:rPr>
+        <w:t>s</w:t>
+      </w:r>
+      <w:r>
+        <w:rPr>
+          <w:rFonts w:ascii="Times New Roman" w:hAnsi="Times New Roman" w:cs="Times New Roman"/>
+          <w:sz w:val="24"/>
+          <w:szCs w:val="24"/>
+        </w:rPr>
+        <w:t xml:space="preserve">[1] </w:t>
+      </w:r>
+      <w:r>
+        <w:rPr>
+          <w:rFonts w:ascii="Times New Roman" w:hAnsi="Times New Roman" w:cs="Times New Roman"/>
+          <w:sz w:val="24"/>
+          <w:szCs w:val="24"/>
+        </w:rPr>
+        <w:t>%}</w:t>
+      </w:r>
       <w:r>
         <w:rPr>
           <w:rFonts w:ascii="Times New Roman" w:hAnsi="Times New Roman" w:cs="Times New Roman"/>
@@ -1383,7 +2319,73 @@
           <w:sz w:val="24"/>
           <w:szCs w:val="24"/>
         </w:rPr>
-        <w:t xml:space="preserve">. </w:t>
+        <w:t>.</w:t>
+      </w:r>
+    </w:p>
+    <w:p>
+      <w:pPr>
+        <w:rPr>
+          <w:rFonts w:ascii="Times New Roman" w:hAnsi="Times New Roman" w:cs="Times New Roman"/>
+          <w:sz w:val="24"/>
+          <w:szCs w:val="24"/>
+        </w:rPr>
+      </w:pPr>
+      <w:r>
+        <w:rPr>
+          <w:rFonts w:ascii="Times New Roman" w:hAnsi="Times New Roman" w:cs="Times New Roman"/>
+          <w:sz w:val="24"/>
+          <w:szCs w:val="24"/>
+        </w:rPr>
+        <w:t>{%p endif %}</w:t>
+      </w:r>
+    </w:p>
+    <w:p>
+      <w:pPr>
+        <w:rPr>
+          <w:rFonts w:ascii="Times New Roman" w:hAnsi="Times New Roman" w:cs="Times New Roman"/>
+          <w:sz w:val="24"/>
+          <w:szCs w:val="24"/>
+        </w:rPr>
+      </w:pPr>
+      <w:r>
+        <w:rPr>
+          <w:rFonts w:ascii="Times New Roman" w:hAnsi="Times New Roman" w:cs="Times New Roman"/>
+          <w:sz w:val="24"/>
+          <w:szCs w:val="24"/>
+        </w:rPr>
+        <w:t>{%p if not_my_damage</w:t>
+      </w:r>
+      <w:r>
+        <w:rPr>
+          <w:rFonts w:ascii="Times New Roman" w:hAnsi="Times New Roman" w:cs="Times New Roman"/>
+          <w:sz w:val="24"/>
+          <w:szCs w:val="24"/>
+        </w:rPr>
+        <w:t xml:space="preserve"> and user</w:t>
+      </w:r>
+      <w:r>
+        <w:rPr>
+          <w:rFonts w:ascii="Times New Roman" w:hAnsi="Times New Roman" w:cs="Times New Roman"/>
+          <w:sz w:val="24"/>
+          <w:szCs w:val="24"/>
+        </w:rPr>
+        <w:t>s</w:t>
+      </w:r>
+      <w:r>
+        <w:rPr>
+          <w:rFonts w:ascii="Times New Roman" w:hAnsi="Times New Roman" w:cs="Times New Roman"/>
+          <w:sz w:val="24"/>
+          <w:szCs w:val="24"/>
+        </w:rPr>
+        <w:t xml:space="preserve">[1] </w:t>
+      </w:r>
+      <w:r>
+        <w:rPr>
+          <w:rFonts w:ascii="Times New Roman" w:hAnsi="Times New Roman" w:cs="Times New Roman"/>
+          <w:sz w:val="24"/>
+          <w:szCs w:val="24"/>
+        </w:rPr>
+        <w:t>%}</w:t>
       </w:r>
       <w:r>
         <w:rPr>
@@ -1393,21 +2395,319 @@
         </w:rPr>
         <w:br/>
       </w:r>
-    </w:p>
-    <w:p>
-      <w:pPr>
-        <w:rPr>
-          <w:rFonts w:ascii="Times New Roman" w:hAnsi="Times New Roman" w:cs="Times New Roman"/>
-          <w:sz w:val="24"/>
-          <w:szCs w:val="24"/>
-        </w:rPr>
-      </w:pPr>
-      <w:r>
-        <w:rPr>
-          <w:rFonts w:ascii="Times New Roman" w:hAnsi="Times New Roman" w:cs="Times New Roman"/>
-          <w:sz w:val="24"/>
-          <w:szCs w:val="24"/>
-        </w:rPr>
+      <w:r>
+        <w:rPr>
+          <w:rFonts w:ascii="Times New Roman" w:hAnsi="Times New Roman" w:cs="Times New Roman"/>
+          <w:sz w:val="24"/>
+          <w:szCs w:val="24"/>
+        </w:rPr>
+        <w:t xml:space="preserve">Therefore, in accordance with the provisions of </w:t>
+      </w:r>
+      <w:r>
+        <w:rPr>
+          <w:rFonts w:ascii="Times New Roman" w:hAnsi="Times New Roman" w:cs="Times New Roman"/>
+          <w:sz w:val="24"/>
+          <w:szCs w:val="24"/>
+        </w:rPr>
+        <w:t>50 U.S.C. § 3955(h) of the SCRA</w:t>
+      </w:r>
+      <w:r>
+        <w:rPr>
+          <w:rFonts w:ascii="Times New Roman" w:hAnsi="Times New Roman" w:cs="Times New Roman"/>
+          <w:sz w:val="24"/>
+          <w:szCs w:val="24"/>
+        </w:rPr>
+        <w:t xml:space="preserve">, </w:t>
+      </w:r>
+      <w:r>
+        <w:rPr>
+          <w:rFonts w:ascii="Times New Roman" w:hAnsi="Times New Roman" w:cs="Times New Roman"/>
+          <w:sz w:val="24"/>
+          <w:szCs w:val="24"/>
+        </w:rPr>
+        <w:t xml:space="preserve">We are </w:t>
+      </w:r>
+      <w:r>
+        <w:rPr>
+          <w:rFonts w:ascii="Times New Roman" w:hAnsi="Times New Roman" w:cs="Times New Roman"/>
+          <w:sz w:val="24"/>
+          <w:szCs w:val="24"/>
+        </w:rPr>
+        <w:t xml:space="preserve">advising you that if </w:t>
+      </w:r>
+      <w:r>
+        <w:rPr>
+          <w:rFonts w:ascii="Times New Roman" w:hAnsi="Times New Roman" w:cs="Times New Roman"/>
+          <w:sz w:val="24"/>
+          <w:szCs w:val="24"/>
+        </w:rPr>
+        <w:t xml:space="preserve">{{ </w:t>
+      </w:r>
+      <w:r>
+        <w:rPr>
+          <w:rFonts w:ascii="Times New Roman" w:hAnsi="Times New Roman" w:cs="Times New Roman"/>
+          <w:sz w:val="24"/>
+          <w:szCs w:val="24"/>
+        </w:rPr>
+        <w:t>amount_owed</w:t>
+      </w:r>
+      <w:r>
+        <w:rPr>
+          <w:rFonts w:ascii="Times New Roman" w:hAnsi="Times New Roman" w:cs="Times New Roman"/>
+          <w:sz w:val="24"/>
+          <w:szCs w:val="24"/>
+        </w:rPr>
+        <w:t xml:space="preserve"> | currency }}</w:t>
+      </w:r>
+      <w:r>
+        <w:rPr>
+          <w:rFonts w:ascii="Times New Roman" w:hAnsi="Times New Roman" w:cs="Times New Roman"/>
+          <w:sz w:val="24"/>
+          <w:szCs w:val="24"/>
+        </w:rPr>
+        <w:t xml:space="preserve"> </w:t>
+      </w:r>
+      <w:r>
+        <w:rPr>
+          <w:rFonts w:ascii="Times New Roman" w:hAnsi="Times New Roman" w:cs="Times New Roman"/>
+          <w:sz w:val="24"/>
+          <w:szCs w:val="24"/>
+        </w:rPr>
+        <w:t xml:space="preserve">of </w:t>
+      </w:r>
+      <w:r>
+        <w:rPr>
+          <w:rFonts w:ascii="Times New Roman" w:hAnsi="Times New Roman" w:cs="Times New Roman"/>
+          <w:sz w:val="24"/>
+          <w:szCs w:val="24"/>
+        </w:rPr>
+        <w:t>the</w:t>
+      </w:r>
+      <w:r>
+        <w:rPr>
+          <w:rFonts w:ascii="Times New Roman" w:hAnsi="Times New Roman" w:cs="Times New Roman"/>
+          <w:sz w:val="24"/>
+          <w:szCs w:val="24"/>
+        </w:rPr>
+        <w:t xml:space="preserve"> Security Deposit is not </w:t>
+      </w:r>
+      <w:r>
+        <w:rPr>
+          <w:rFonts w:ascii="Times New Roman" w:hAnsi="Times New Roman" w:cs="Times New Roman"/>
+          <w:sz w:val="24"/>
+          <w:szCs w:val="24"/>
+        </w:rPr>
+        <w:t>returned</w:t>
+      </w:r>
+      <w:r>
+        <w:rPr>
+          <w:rFonts w:ascii="Times New Roman" w:hAnsi="Times New Roman" w:cs="Times New Roman"/>
+          <w:sz w:val="24"/>
+          <w:szCs w:val="24"/>
+        </w:rPr>
+        <w:t xml:space="preserve"> within SEVEN (7) DAYS of your receipt of this notice, </w:t>
+      </w:r>
+      <w:r>
+        <w:rPr>
+          <w:rFonts w:ascii="Times New Roman" w:hAnsi="Times New Roman" w:cs="Times New Roman"/>
+          <w:sz w:val="24"/>
+          <w:szCs w:val="24"/>
+        </w:rPr>
+        <w:t>we</w:t>
+      </w:r>
+      <w:r>
+        <w:rPr>
+          <w:rFonts w:ascii="Times New Roman" w:hAnsi="Times New Roman" w:cs="Times New Roman"/>
+          <w:sz w:val="24"/>
+          <w:szCs w:val="24"/>
+        </w:rPr>
+        <w:t xml:space="preserve"> intend to bring a law suit against you to recover </w:t>
+      </w:r>
+      <w:r>
+        <w:rPr>
+          <w:rFonts w:ascii="Times New Roman" w:hAnsi="Times New Roman" w:cs="Times New Roman"/>
+          <w:sz w:val="24"/>
+          <w:szCs w:val="24"/>
+        </w:rPr>
+        <w:t>the</w:t>
+      </w:r>
+      <w:r>
+        <w:rPr>
+          <w:rFonts w:ascii="Times New Roman" w:hAnsi="Times New Roman" w:cs="Times New Roman"/>
+          <w:sz w:val="24"/>
+          <w:szCs w:val="24"/>
+        </w:rPr>
+        <w:t xml:space="preserve"> </w:t>
+      </w:r>
+      <w:r>
+        <w:rPr>
+          <w:rFonts w:ascii="Times New Roman" w:hAnsi="Times New Roman" w:cs="Times New Roman"/>
+          <w:sz w:val="24"/>
+          <w:szCs w:val="24"/>
+        </w:rPr>
+        <w:t>s</w:t>
+      </w:r>
+      <w:r>
+        <w:rPr>
+          <w:rFonts w:ascii="Times New Roman" w:hAnsi="Times New Roman" w:cs="Times New Roman"/>
+          <w:sz w:val="24"/>
+          <w:szCs w:val="24"/>
+        </w:rPr>
+        <w:t xml:space="preserve">ecurity </w:t>
+      </w:r>
+      <w:r>
+        <w:rPr>
+          <w:rFonts w:ascii="Times New Roman" w:hAnsi="Times New Roman" w:cs="Times New Roman"/>
+          <w:sz w:val="24"/>
+          <w:szCs w:val="24"/>
+        </w:rPr>
+        <w:t>d</w:t>
+      </w:r>
+      <w:r>
+        <w:rPr>
+          <w:rFonts w:ascii="Times New Roman" w:hAnsi="Times New Roman" w:cs="Times New Roman"/>
+          <w:sz w:val="24"/>
+          <w:szCs w:val="24"/>
+        </w:rPr>
+        <w:t>eposit</w:t>
+      </w:r>
+      <w:r>
+        <w:rPr>
+          <w:rFonts w:ascii="Times New Roman" w:hAnsi="Times New Roman" w:cs="Times New Roman"/>
+          <w:sz w:val="24"/>
+          <w:szCs w:val="24"/>
+        </w:rPr>
+        <w:t xml:space="preserve"> funds owed</w:t>
+      </w:r>
+      <w:r>
+        <w:rPr>
+          <w:rFonts w:ascii="Times New Roman" w:hAnsi="Times New Roman" w:cs="Times New Roman"/>
+          <w:sz w:val="24"/>
+          <w:szCs w:val="24"/>
+        </w:rPr>
+        <w:t xml:space="preserve">, as well as any additional </w:t>
+      </w:r>
+      <w:r>
+        <w:rPr>
+          <w:rFonts w:ascii="Times New Roman" w:hAnsi="Times New Roman" w:cs="Times New Roman"/>
+          <w:sz w:val="24"/>
+          <w:szCs w:val="24"/>
+        </w:rPr>
+        <w:t>d</w:t>
+      </w:r>
+      <w:r>
+        <w:rPr>
+          <w:rFonts w:ascii="Times New Roman" w:hAnsi="Times New Roman" w:cs="Times New Roman"/>
+          <w:sz w:val="24"/>
+          <w:szCs w:val="24"/>
+        </w:rPr>
+        <w:t xml:space="preserve">amages, </w:t>
+      </w:r>
+      <w:r>
+        <w:rPr>
+          <w:rFonts w:ascii="Times New Roman" w:hAnsi="Times New Roman" w:cs="Times New Roman"/>
+          <w:sz w:val="24"/>
+          <w:szCs w:val="24"/>
+        </w:rPr>
+        <w:t>c</w:t>
+      </w:r>
+      <w:r>
+        <w:rPr>
+          <w:rFonts w:ascii="Times New Roman" w:hAnsi="Times New Roman" w:cs="Times New Roman"/>
+          <w:sz w:val="24"/>
+          <w:szCs w:val="24"/>
+        </w:rPr>
+        <w:t xml:space="preserve">osts and </w:t>
+      </w:r>
+      <w:r>
+        <w:rPr>
+          <w:rFonts w:ascii="Times New Roman" w:hAnsi="Times New Roman" w:cs="Times New Roman"/>
+          <w:sz w:val="24"/>
+          <w:szCs w:val="24"/>
+        </w:rPr>
+        <w:t>a</w:t>
+      </w:r>
+      <w:r>
+        <w:rPr>
+          <w:rFonts w:ascii="Times New Roman" w:hAnsi="Times New Roman" w:cs="Times New Roman"/>
+          <w:sz w:val="24"/>
+          <w:szCs w:val="24"/>
+        </w:rPr>
+        <w:t xml:space="preserve">ttorneys </w:t>
+      </w:r>
+      <w:r>
+        <w:rPr>
+          <w:rFonts w:ascii="Times New Roman" w:hAnsi="Times New Roman" w:cs="Times New Roman"/>
+          <w:sz w:val="24"/>
+          <w:szCs w:val="24"/>
+        </w:rPr>
+        <w:t>f</w:t>
+      </w:r>
+      <w:r>
+        <w:rPr>
+          <w:rFonts w:ascii="Times New Roman" w:hAnsi="Times New Roman" w:cs="Times New Roman"/>
+          <w:sz w:val="24"/>
+          <w:szCs w:val="24"/>
+        </w:rPr>
+        <w:t>ees which the law allows</w:t>
+      </w:r>
+      <w:r>
+        <w:rPr>
+          <w:rFonts w:ascii="Times New Roman" w:hAnsi="Times New Roman" w:cs="Times New Roman"/>
+          <w:sz w:val="24"/>
+          <w:szCs w:val="24"/>
+        </w:rPr>
+        <w:t xml:space="preserve"> and will notify a military attorney to assess criminal liability</w:t>
+      </w:r>
+      <w:r>
+        <w:rPr>
+          <w:rFonts w:ascii="Times New Roman" w:hAnsi="Times New Roman" w:cs="Times New Roman"/>
+          <w:sz w:val="24"/>
+          <w:szCs w:val="24"/>
+        </w:rPr>
+        <w:t>.</w:t>
+      </w:r>
+    </w:p>
+    <w:p>
+      <w:pPr>
+        <w:rPr>
+          <w:rFonts w:ascii="Times New Roman" w:hAnsi="Times New Roman" w:cs="Times New Roman"/>
+          <w:sz w:val="24"/>
+          <w:szCs w:val="24"/>
+        </w:rPr>
+      </w:pPr>
+      <w:r>
+        <w:rPr>
+          <w:rFonts w:ascii="Times New Roman" w:hAnsi="Times New Roman" w:cs="Times New Roman"/>
+          <w:sz w:val="24"/>
+          <w:szCs w:val="24"/>
+        </w:rPr>
+        <w:t>{%p endif %}</w:t>
+      </w:r>
+      <w:r>
+        <w:rPr>
+          <w:rFonts w:ascii="Times New Roman" w:hAnsi="Times New Roman" w:cs="Times New Roman"/>
+          <w:sz w:val="24"/>
+          <w:szCs w:val="24"/>
+        </w:rPr>
+        <w:br/>
+      </w:r>
+    </w:p>
+    <w:p>
+      <w:pPr>
+        <w:rPr>
+          <w:rFonts w:ascii="Times New Roman" w:hAnsi="Times New Roman" w:cs="Times New Roman"/>
+          <w:sz w:val="24"/>
+          <w:szCs w:val="24"/>
+        </w:rPr>
+      </w:pPr>
+      <w:r>
+        <w:rPr>
+          <w:rFonts w:ascii="Times New Roman" w:hAnsi="Times New Roman" w:cs="Times New Roman"/>
+          <w:sz w:val="24"/>
+          <w:szCs w:val="24"/>
+        </w:rPr>
+        <w:lastRenderedPageBreak/>
         <w:t>Payment should be sent to me at</w:t>
       </w:r>
       <w:r>

</xml_diff>